<commit_message>
mejoras de la revisión, graficos
</commit_message>
<xml_diff>
--- a/articulo 1 XAI/Manuscript ML Clasificaction and DEA_RGM09062024.docx
+++ b/articulo 1 XAI/Manuscript ML Clasificaction and DEA_RGM09062024.docx
@@ -343,7 +343,25 @@
           <w:sz w:val="20"/>
           <w:szCs w:val="20"/>
         </w:rPr>
-        <w:t xml:space="preserve"> ValgrAI - Valencian Graduate School and Research Network of Artificial Intelligence, Valencia, Spain.</w:t>
+        <w:t xml:space="preserve"> </w:t>
+      </w:r>
+      <w:proofErr w:type="spellStart"/>
+      <w:r>
+        <w:rPr>
+          <w:rFonts w:eastAsia="Times New Roman" w:cs="Times New Roman"/>
+          <w:sz w:val="20"/>
+          <w:szCs w:val="20"/>
+        </w:rPr>
+        <w:t>ValgrAI</w:t>
+      </w:r>
+      <w:proofErr w:type="spellEnd"/>
+      <w:r>
+        <w:rPr>
+          <w:rFonts w:eastAsia="Times New Roman" w:cs="Times New Roman"/>
+          <w:sz w:val="20"/>
+          <w:szCs w:val="20"/>
+        </w:rPr>
+        <w:t xml:space="preserve"> - Valencian Graduate School and Research Network of Artificial Intelligence, Valencia, Spain.</w:t>
       </w:r>
     </w:p>
     <w:p>
@@ -374,7 +392,87 @@
           <w:szCs w:val="20"/>
           <w:lang w:val="es-ES"/>
         </w:rPr>
-        <w:t xml:space="preserve"> Department of Economics, Universidad Autónoma de Madrid, Madrid, Spain.    </w:t>
+        <w:t xml:space="preserve"> </w:t>
+      </w:r>
+      <w:proofErr w:type="spellStart"/>
+      <w:r>
+        <w:rPr>
+          <w:rFonts w:eastAsia="Times New Roman" w:cs="Times New Roman"/>
+          <w:sz w:val="20"/>
+          <w:szCs w:val="20"/>
+          <w:lang w:val="es-ES"/>
+        </w:rPr>
+        <w:t>Department</w:t>
+      </w:r>
+      <w:proofErr w:type="spellEnd"/>
+      <w:r>
+        <w:rPr>
+          <w:rFonts w:eastAsia="Times New Roman" w:cs="Times New Roman"/>
+          <w:sz w:val="20"/>
+          <w:szCs w:val="20"/>
+          <w:lang w:val="es-ES"/>
+        </w:rPr>
+        <w:t xml:space="preserve"> </w:t>
+      </w:r>
+      <w:proofErr w:type="spellStart"/>
+      <w:r>
+        <w:rPr>
+          <w:rFonts w:eastAsia="Times New Roman" w:cs="Times New Roman"/>
+          <w:sz w:val="20"/>
+          <w:szCs w:val="20"/>
+          <w:lang w:val="es-ES"/>
+        </w:rPr>
+        <w:t>of</w:t>
+      </w:r>
+      <w:proofErr w:type="spellEnd"/>
+      <w:r>
+        <w:rPr>
+          <w:rFonts w:eastAsia="Times New Roman" w:cs="Times New Roman"/>
+          <w:sz w:val="20"/>
+          <w:szCs w:val="20"/>
+          <w:lang w:val="es-ES"/>
+        </w:rPr>
+        <w:t xml:space="preserve"> </w:t>
+      </w:r>
+      <w:proofErr w:type="spellStart"/>
+      <w:r>
+        <w:rPr>
+          <w:rFonts w:eastAsia="Times New Roman" w:cs="Times New Roman"/>
+          <w:sz w:val="20"/>
+          <w:szCs w:val="20"/>
+          <w:lang w:val="es-ES"/>
+        </w:rPr>
+        <w:t>Economics</w:t>
+      </w:r>
+      <w:proofErr w:type="spellEnd"/>
+      <w:r>
+        <w:rPr>
+          <w:rFonts w:eastAsia="Times New Roman" w:cs="Times New Roman"/>
+          <w:sz w:val="20"/>
+          <w:szCs w:val="20"/>
+          <w:lang w:val="es-ES"/>
+        </w:rPr>
+        <w:t xml:space="preserve">, Universidad Autónoma de Madrid, Madrid, </w:t>
+      </w:r>
+      <w:proofErr w:type="spellStart"/>
+      <w:r>
+        <w:rPr>
+          <w:rFonts w:eastAsia="Times New Roman" w:cs="Times New Roman"/>
+          <w:sz w:val="20"/>
+          <w:szCs w:val="20"/>
+          <w:lang w:val="es-ES"/>
+        </w:rPr>
+        <w:t>Spain</w:t>
+      </w:r>
+      <w:proofErr w:type="spellEnd"/>
+      <w:r>
+        <w:rPr>
+          <w:rFonts w:eastAsia="Times New Roman" w:cs="Times New Roman"/>
+          <w:sz w:val="20"/>
+          <w:szCs w:val="20"/>
+          <w:lang w:val="es-ES"/>
+        </w:rPr>
+        <w:t xml:space="preserve">.    </w:t>
       </w:r>
     </w:p>
     <w:p>
@@ -516,8 +614,13 @@
       <w:r>
         <w:t xml:space="preserve"> (</w:t>
       </w:r>
-      <w:r>
-        <w:t>Programme for</w:t>
+      <w:proofErr w:type="spellStart"/>
+      <w:r>
+        <w:t>Programme</w:t>
+      </w:r>
+      <w:proofErr w:type="spellEnd"/>
+      <w:r>
+        <w:t xml:space="preserve"> for</w:t>
       </w:r>
       <w:r>
         <w:t xml:space="preserve"> </w:t>
@@ -667,7 +770,15 @@
         <w:t>and</w:t>
       </w:r>
       <w:r>
-        <w:t xml:space="preserve"> unknown. Over the years, DEA has been applied to diverse domains, including banking (Seiford &amp; Zhu, 2002), healthcare (Olesen et al., 2007), and environmental performance assessment (Zhou et al., 2008), among others.</w:t>
+        <w:t xml:space="preserve"> unknown. Over the years, DEA has been applied to diverse domains, including banking (</w:t>
+      </w:r>
+      <w:proofErr w:type="spellStart"/>
+      <w:r>
+        <w:t>Seiford</w:t>
+      </w:r>
+      <w:proofErr w:type="spellEnd"/>
+      <w:r>
+        <w:t xml:space="preserve"> &amp; Zhu, 2002), healthcare (Olesen et al., 2007), and environmental performance assessment (Zhou et al., 2008), among others.</w:t>
       </w:r>
     </w:p>
     <w:p>
@@ -940,10 +1051,26 @@
         <w:t>D</w:t>
       </w:r>
       <w:r>
-        <w:t>ata (StoNED)</w:t>
-      </w:r>
-      <w:r>
-        <w:t>. Parmeter and Racine (2013) proposed innovative smooth constrained nonparametric frontier estimators, incorporating production theory axioms. Daouia et al. (2016) introduced a method using constrained polynomial spline smoothing for data envelope fitting, enhancing precision and smoothness. Esteve et al. (2020) developed Efficiency Analysis Trees (EAT), improving production frontier estimation</w:t>
+        <w:t>ata (</w:t>
+      </w:r>
+      <w:proofErr w:type="spellStart"/>
+      <w:r>
+        <w:t>StoNED</w:t>
+      </w:r>
+      <w:proofErr w:type="spellEnd"/>
+      <w:r>
+        <w:t>)</w:t>
+      </w:r>
+      <w:r>
+        <w:t xml:space="preserve">. Parmeter and Racine (2013) proposed innovative smooth constrained nonparametric frontier estimators, incorporating production theory axioms. </w:t>
+      </w:r>
+      <w:proofErr w:type="spellStart"/>
+      <w:r>
+        <w:t>Daouia</w:t>
+      </w:r>
+      <w:proofErr w:type="spellEnd"/>
+      <w:r>
+        <w:t xml:space="preserve"> et al. (2016) introduced a method using constrained polynomial spline smoothing for data envelope fitting, enhancing precision and smoothness. Esteve et al. (2020) developed Efficiency Analysis Trees (EAT), improving production frontier estimation</w:t>
       </w:r>
       <w:r>
         <w:t xml:space="preserve"> through decision trees</w:t>
@@ -955,7 +1082,15 @@
         <w:t xml:space="preserve"> in different scenarios</w:t>
       </w:r>
       <w:r>
-        <w:t>. Tsionas et al. (2023) proposed a Bayesian Artificial Neural Network approach for frontier efficiency analysis</w:t>
+        <w:t xml:space="preserve">. </w:t>
+      </w:r>
+      <w:proofErr w:type="spellStart"/>
+      <w:r>
+        <w:t>Tsionas</w:t>
+      </w:r>
+      <w:proofErr w:type="spellEnd"/>
+      <w:r>
+        <w:t xml:space="preserve"> et al. (2023) proposed a Bayesian Artificial Neural Network approach for frontier efficiency analysis</w:t>
       </w:r>
       <w:r>
         <w:t xml:space="preserve"> under shape constraints</w:t>
@@ -1041,18 +1176,27 @@
         </w:rPr>
         <w:t xml:space="preserve">contributions are the following: </w:t>
       </w:r>
+      <w:proofErr w:type="spellStart"/>
       <w:r>
         <w:rPr>
           <w:rFonts w:cs="Times New Roman"/>
           <w:color w:val="000000"/>
         </w:rPr>
-        <w:t xml:space="preserve">Emrouznejad </w:t>
-      </w:r>
+        <w:t>Emrouznejad</w:t>
+      </w:r>
+      <w:proofErr w:type="spellEnd"/>
       <w:r>
         <w:rPr>
           <w:rFonts w:cs="Times New Roman"/>
           <w:color w:val="000000"/>
         </w:rPr>
+        <w:t xml:space="preserve"> </w:t>
+      </w:r>
+      <w:r>
+        <w:rPr>
+          <w:rFonts w:cs="Times New Roman"/>
+          <w:color w:val="000000"/>
+        </w:rPr>
         <w:t>and</w:t>
       </w:r>
       <w:r>
@@ -1102,7 +1246,23 @@
           <w:rFonts w:cs="Times New Roman"/>
           <w:color w:val="000000"/>
         </w:rPr>
-        <w:t xml:space="preserve"> DEA, three-stage DEA, and neural network approaches to measure the technical efficiency of 29 semi-conductor firms in Taiwan. Fallahpour et al. (2016) present</w:t>
+        <w:t xml:space="preserve"> DEA, three-stage DEA, and neural network approaches to measure the technical efficiency of 29 semi-conductor firms in Taiwan. </w:t>
+      </w:r>
+      <w:proofErr w:type="spellStart"/>
+      <w:r>
+        <w:rPr>
+          <w:rFonts w:cs="Times New Roman"/>
+          <w:color w:val="000000"/>
+        </w:rPr>
+        <w:t>Fallahpour</w:t>
+      </w:r>
+      <w:proofErr w:type="spellEnd"/>
+      <w:r>
+        <w:rPr>
+          <w:rFonts w:cs="Times New Roman"/>
+          <w:color w:val="000000"/>
+        </w:rPr>
+        <w:t xml:space="preserve"> et al. (2016) present</w:t>
       </w:r>
       <w:r>
         <w:rPr>
@@ -1334,13 +1494,29 @@
           <w:rFonts w:cs="Times New Roman"/>
           <w:color w:val="000000"/>
         </w:rPr>
-        <w:t xml:space="preserve"> a novel approach that combines DEA with ML algorithms to measure and predict the efficiency of Chinese manufacturing companies. Jomthanachai et al. (2021) proposed an integrated method combining Data Envelopment Analysis and </w:t>
-      </w:r>
+        <w:t xml:space="preserve"> a novel approach that combines DEA with ML algorithms to measure and predict the efficiency of Chinese manufacturing companies. </w:t>
+      </w:r>
+      <w:proofErr w:type="spellStart"/>
       <w:r>
         <w:rPr>
           <w:rFonts w:cs="Times New Roman"/>
           <w:color w:val="000000"/>
         </w:rPr>
+        <w:t>Jomthanachai</w:t>
+      </w:r>
+      <w:proofErr w:type="spellEnd"/>
+      <w:r>
+        <w:rPr>
+          <w:rFonts w:cs="Times New Roman"/>
+          <w:color w:val="000000"/>
+        </w:rPr>
+        <w:t xml:space="preserve"> et al. (2021) proposed an integrated method combining Data Envelopment Analysis and </w:t>
+      </w:r>
+      <w:r>
+        <w:rPr>
+          <w:rFonts w:cs="Times New Roman"/>
+          <w:color w:val="000000"/>
+        </w:rPr>
         <w:t>M</w:t>
       </w:r>
       <w:r>
@@ -1411,7 +1587,23 @@
           <w:rFonts w:cs="Times New Roman"/>
           <w:color w:val="000000"/>
         </w:rPr>
-        <w:t>. Amirteimoori et al. (2023) introduce</w:t>
+        <w:t xml:space="preserve">. </w:t>
+      </w:r>
+      <w:proofErr w:type="spellStart"/>
+      <w:r>
+        <w:rPr>
+          <w:rFonts w:cs="Times New Roman"/>
+          <w:color w:val="000000"/>
+        </w:rPr>
+        <w:t>Amirteimoori</w:t>
+      </w:r>
+      <w:proofErr w:type="spellEnd"/>
+      <w:r>
+        <w:rPr>
+          <w:rFonts w:cs="Times New Roman"/>
+          <w:color w:val="000000"/>
+        </w:rPr>
+        <w:t xml:space="preserve"> et al. (2023) introduce</w:t>
       </w:r>
       <w:r>
         <w:rPr>
@@ -1635,9 +1827,14 @@
       <w:r>
         <w:t xml:space="preserve">, in the second stage, we will attempt to predict this label using all variables of the problem. Additionally, our approach will allow us to modify the measurement of the degree of efficiency of observations, as the efficiency score will be calculated using an </w:t>
       </w:r>
+      <w:proofErr w:type="spellStart"/>
       <w:r>
         <w:lastRenderedPageBreak/>
-        <w:t xml:space="preserve">eXplainable Artificial Intelligence (XAI) method based on the use of a counterfactual: technical inefficiency </w:t>
+        <w:t>eXplainable</w:t>
+      </w:r>
+      <w:proofErr w:type="spellEnd"/>
+      <w:r>
+        <w:t xml:space="preserve"> Artificial Intelligence (XAI) method based on the use of a counterfactual: technical inefficiency </w:t>
       </w:r>
       <w:r>
         <w:t>will be</w:t>
@@ -1767,7 +1964,15 @@
         <w:t xml:space="preserve"> in the literature</w:t>
       </w:r>
       <w:r>
-        <w:t>. As highlighted by Banker and Morey (1986), comprehending the significant contributing factors to relative efficiency empowers organizations to channel efforts towards areas where substantial improvements can be achieved. Moreover, as suggested by Thanassoulis et al. (2015), identifying the most relevant variables not only facilitates strategic decision-making but also provides valuable insights for optimal resource allocation and the implementation of continuous improvement measures. Hence, the assessment of variable importance in the production process is fundamental for maximizing efficiency and productivity across various industries.</w:t>
+        <w:t xml:space="preserve">. As highlighted by Banker and Morey (1986), comprehending the significant contributing factors to relative efficiency empowers organizations to channel efforts towards areas where substantial improvements can be achieved. Moreover, as suggested by </w:t>
+      </w:r>
+      <w:proofErr w:type="spellStart"/>
+      <w:r>
+        <w:t>Thanassoulis</w:t>
+      </w:r>
+      <w:proofErr w:type="spellEnd"/>
+      <w:r>
+        <w:t xml:space="preserve"> et al. (2015), identifying the most relevant variables not only facilitates strategic decision-making but also provides valuable insights for optimal resource allocation and the implementation of continuous improvement measures. Hence, the assessment of variable importance in the production process is fundamental for maximizing efficiency and productivity across various industries.</w:t>
       </w:r>
       <w:r>
         <w:t xml:space="preserve"> </w:t>
@@ -1864,8 +2069,13 @@
       <w:r>
         <w:t>hrough an empirical example based on PISA (</w:t>
       </w:r>
-      <w:r>
-        <w:t>Programme for</w:t>
+      <w:proofErr w:type="spellStart"/>
+      <w:r>
+        <w:t>Programme</w:t>
+      </w:r>
+      <w:proofErr w:type="spellEnd"/>
+      <w:r>
+        <w:t xml:space="preserve"> for</w:t>
       </w:r>
       <w:r>
         <w:t xml:space="preserve"> </w:t>
@@ -2044,10 +2254,10 @@
             <v:path o:extrusionok="f" gradientshapeok="t" o:connecttype="rect"/>
             <o:lock v:ext="edit" aspectratio="t"/>
           </v:shapetype>
-          <v:shape id="_x0000_i1025" type="#_x0000_t75" style="width:100.4pt;height:21.2pt" o:ole="">
+          <v:shape id="_x0000_i1025" type="#_x0000_t75" style="width:100.2pt;height:21.3pt" o:ole="">
             <v:imagedata r:id="rId8" o:title=""/>
           </v:shape>
-          <o:OLEObject Type="Embed" ProgID="Equation.DSMT4" ShapeID="_x0000_i1025" DrawAspect="Content" ObjectID="_1779433476" r:id="rId9"/>
+          <o:OLEObject Type="Embed" ProgID="Equation.DSMT4" ShapeID="_x0000_i1025" DrawAspect="Content" ObjectID="_1779876448" r:id="rId9"/>
         </w:object>
       </w:r>
       <w:bookmarkEnd w:id="0"/>
@@ -2062,10 +2272,10 @@
           <w:position w:val="-16"/>
         </w:rPr>
         <w:object w:dxaOrig="1960" w:dyaOrig="420" w14:anchorId="6351D201">
-          <v:shape id="_x0000_i1026" type="#_x0000_t75" style="width:98pt;height:21.2pt" o:ole="">
+          <v:shape id="_x0000_i1026" type="#_x0000_t75" style="width:97.9pt;height:21.3pt" o:ole="">
             <v:imagedata r:id="rId10" o:title=""/>
           </v:shape>
-          <o:OLEObject Type="Embed" ProgID="Equation.DSMT4" ShapeID="_x0000_i1026" DrawAspect="Content" ObjectID="_1779433477" r:id="rId11"/>
+          <o:OLEObject Type="Embed" ProgID="Equation.DSMT4" ShapeID="_x0000_i1026" DrawAspect="Content" ObjectID="_1779876449" r:id="rId11"/>
         </w:object>
       </w:r>
       <w:r>
@@ -2115,10 +2325,10 @@
           <w:position w:val="-16"/>
         </w:rPr>
         <w:object w:dxaOrig="3240" w:dyaOrig="420" w14:anchorId="6761AC0A">
-          <v:shape id="_x0000_i1027" type="#_x0000_t75" style="width:162pt;height:21.2pt" o:ole="">
+          <v:shape id="_x0000_i1027" type="#_x0000_t75" style="width:161.85pt;height:21.3pt" o:ole="">
             <v:imagedata r:id="rId12" o:title=""/>
           </v:shape>
-          <o:OLEObject Type="Embed" ProgID="Equation.DSMT4" ShapeID="_x0000_i1027" DrawAspect="Content" ObjectID="_1779433478" r:id="rId13"/>
+          <o:OLEObject Type="Embed" ProgID="Equation.DSMT4" ShapeID="_x0000_i1027" DrawAspect="Content" ObjectID="_1779876450" r:id="rId13"/>
         </w:object>
       </w:r>
       <w:r>
@@ -2240,10 +2450,10 @@
           <w:position w:val="-4"/>
         </w:rPr>
         <w:object w:dxaOrig="220" w:dyaOrig="240" w14:anchorId="4B50A06C">
-          <v:shape id="_x0000_i1028" type="#_x0000_t75" style="width:11.2pt;height:12pt" o:ole="">
+          <v:shape id="_x0000_i1028" type="#_x0000_t75" style="width:10.95pt;height:12.1pt" o:ole="">
             <v:imagedata r:id="rId14" o:title=""/>
           </v:shape>
-          <o:OLEObject Type="Embed" ProgID="Equation.DSMT4" ShapeID="_x0000_i1028" DrawAspect="Content" ObjectID="_1779433479" r:id="rId15"/>
+          <o:OLEObject Type="Embed" ProgID="Equation.DSMT4" ShapeID="_x0000_i1028" DrawAspect="Content" ObjectID="_1779876451" r:id="rId15"/>
         </w:object>
       </w:r>
       <w:r>
@@ -2251,13 +2461,29 @@
           <w:rFonts w:cs="Times New Roman"/>
           <w:lang w:eastAsia="es-ES"/>
         </w:rPr>
-        <w:t>, Data Envelopment Analysis (DEA) stands out as one of the most commonly employed approaches in practical applications.</w:t>
-      </w:r>
+        <w:t xml:space="preserve">, Data Envelopment Analysis (DEA) stands out as one of the </w:t>
+      </w:r>
+      <w:proofErr w:type="gramStart"/>
       <w:r>
         <w:rPr>
           <w:rFonts w:cs="Times New Roman"/>
           <w:lang w:eastAsia="es-ES"/>
         </w:rPr>
+        <w:t>most commonly employed</w:t>
+      </w:r>
+      <w:proofErr w:type="gramEnd"/>
+      <w:r>
+        <w:rPr>
+          <w:rFonts w:cs="Times New Roman"/>
+          <w:lang w:eastAsia="es-ES"/>
+        </w:rPr>
+        <w:t xml:space="preserve"> approaches in practical applications.</w:t>
+      </w:r>
+      <w:r>
+        <w:rPr>
+          <w:rFonts w:cs="Times New Roman"/>
+          <w:lang w:eastAsia="es-ES"/>
+        </w:rPr>
         <w:t xml:space="preserve"> Under VRS, Banker et al. (1984) </w:t>
       </w:r>
       <w:r>
@@ -2279,10 +2505,10 @@
           <w:position w:val="-4"/>
         </w:rPr>
         <w:object w:dxaOrig="220" w:dyaOrig="240" w14:anchorId="7DECE89D">
-          <v:shape id="_x0000_i1029" type="#_x0000_t75" style="width:11.2pt;height:12pt" o:ole="">
+          <v:shape id="_x0000_i1029" type="#_x0000_t75" style="width:10.95pt;height:12.1pt" o:ole="">
             <v:imagedata r:id="rId14" o:title=""/>
           </v:shape>
-          <o:OLEObject Type="Embed" ProgID="Equation.DSMT4" ShapeID="_x0000_i1029" DrawAspect="Content" ObjectID="_1779433480" r:id="rId16"/>
+          <o:OLEObject Type="Embed" ProgID="Equation.DSMT4" ShapeID="_x0000_i1029" DrawAspect="Content" ObjectID="_1779876452" r:id="rId16"/>
         </w:object>
       </w:r>
       <w:r>
@@ -2308,10 +2534,10 @@
           <w:position w:val="-30"/>
         </w:rPr>
         <w:object w:dxaOrig="6660" w:dyaOrig="720" w14:anchorId="33631200">
-          <v:shape id="_x0000_i1030" type="#_x0000_t75" style="width:333.6pt;height:36pt" o:ole="">
+          <v:shape id="_x0000_i1030" type="#_x0000_t75" style="width:333.5pt;height:36.3pt" o:ole="">
             <v:imagedata r:id="rId17" o:title=""/>
           </v:shape>
-          <o:OLEObject Type="Embed" ProgID="Equation.DSMT4" ShapeID="_x0000_i1030" DrawAspect="Content" ObjectID="_1779433481" r:id="rId18"/>
+          <o:OLEObject Type="Embed" ProgID="Equation.DSMT4" ShapeID="_x0000_i1030" DrawAspect="Content" ObjectID="_1779876453" r:id="rId18"/>
         </w:object>
       </w:r>
       <w:r>
@@ -2420,7 +2646,15 @@
         <w:t>DEA</w:t>
       </w:r>
       <w:r>
-        <w:t xml:space="preserve"> (refer, for instance, to Pastor et al., 2012). In light of this, our focus is directed towards a prevalent</w:t>
+        <w:t xml:space="preserve"> (refer, for instance, to Pastor et al., 2012). </w:t>
+      </w:r>
+      <w:proofErr w:type="gramStart"/>
+      <w:r>
+        <w:t>In light of</w:t>
+      </w:r>
+      <w:proofErr w:type="gramEnd"/>
+      <w:r>
+        <w:t xml:space="preserve"> this, our focus is directed towards a prevalent</w:t>
       </w:r>
       <w:r>
         <w:t xml:space="preserve"> measure</w:t>
@@ -2455,10 +2689,10 @@
           <w:position w:val="-144"/>
         </w:rPr>
         <w:object w:dxaOrig="5179" w:dyaOrig="3000" w14:anchorId="23F38501">
-          <v:shape id="_x0000_i1031" type="#_x0000_t75" style="width:258.8pt;height:150pt" o:ole="">
+          <v:shape id="_x0000_i1031" type="#_x0000_t75" style="width:258.6pt;height:149.75pt" o:ole="">
             <v:imagedata r:id="rId19" o:title=""/>
           </v:shape>
-          <o:OLEObject Type="Embed" ProgID="Equation.DSMT4" ShapeID="_x0000_i1031" DrawAspect="Content" ObjectID="_1779433482" r:id="rId20"/>
+          <o:OLEObject Type="Embed" ProgID="Equation.DSMT4" ShapeID="_x0000_i1031" DrawAspect="Content" ObjectID="_1779876454" r:id="rId20"/>
         </w:object>
       </w:r>
       <w:r>
@@ -2696,8 +2930,13 @@
       <w:r>
         <w:t xml:space="preserve">, as well as </w:t>
       </w:r>
-      <w:r>
-        <w:t>eXplainable Artificial Intelligence (XAI)</w:t>
+      <w:proofErr w:type="spellStart"/>
+      <w:r>
+        <w:t>eXplainable</w:t>
+      </w:r>
+      <w:proofErr w:type="spellEnd"/>
+      <w:r>
+        <w:t xml:space="preserve"> Artificial Intelligence (XAI)</w:t>
       </w:r>
       <w:r>
         <w:t>. SVM is a powerful supervised learning algorithm used for classification and regression tasks. It works by finding the hyperplane that best separates the data points into different classes while maximizing the margin between classes. On the other hand, N</w:t>
@@ -2806,7 +3045,15 @@
         <w:t>)</w:t>
       </w:r>
       <w:r>
-        <w:t xml:space="preserve"> in the feature space. This hyperplane is strategically positioned to maximize the margin, representing the perpendicular distance between the hyperplane and the closest data points from each class, known as support vectors. The seminal work of Vapnik and Cortes</w:t>
+        <w:t xml:space="preserve"> in the feature space. This hyperplane is strategically positioned to maximize the margin, representing the perpendicular distance between the hyperplane and the closest data points from each class, known as support vectors. The seminal work of </w:t>
+      </w:r>
+      <w:proofErr w:type="spellStart"/>
+      <w:r>
+        <w:t>Vapnik</w:t>
+      </w:r>
+      <w:proofErr w:type="spellEnd"/>
+      <w:r>
+        <w:t xml:space="preserve"> and Cortes</w:t>
       </w:r>
       <w:r>
         <w:t xml:space="preserve"> (1995)</w:t>
@@ -2883,10 +3130,10 @@
           <w:position w:val="-6"/>
         </w:rPr>
         <w:object w:dxaOrig="240" w:dyaOrig="260" w14:anchorId="3C64B7A7">
-          <v:shape id="_x0000_i1032" type="#_x0000_t75" style="width:12pt;height:13.2pt" o:ole="">
+          <v:shape id="_x0000_i1032" type="#_x0000_t75" style="width:12.1pt;height:13.25pt" o:ole="">
             <v:imagedata r:id="rId21" o:title=""/>
           </v:shape>
-          <o:OLEObject Type="Embed" ProgID="Equation.DSMT4" ShapeID="_x0000_i1032" DrawAspect="Content" ObjectID="_1779433483" r:id="rId22"/>
+          <o:OLEObject Type="Embed" ProgID="Equation.DSMT4" ShapeID="_x0000_i1032" DrawAspect="Content" ObjectID="_1779876455" r:id="rId22"/>
         </w:object>
       </w:r>
       <w:r>
@@ -2900,10 +3147,10 @@
           <w:position w:val="-6"/>
         </w:rPr>
         <w:object w:dxaOrig="200" w:dyaOrig="220" w14:anchorId="0C5281BA">
-          <v:shape id="_x0000_i1033" type="#_x0000_t75" style="width:10.4pt;height:11.2pt" o:ole="">
+          <v:shape id="_x0000_i1033" type="#_x0000_t75" style="width:10.35pt;height:10.95pt" o:ole="">
             <v:imagedata r:id="rId23" o:title=""/>
           </v:shape>
-          <o:OLEObject Type="Embed" ProgID="Equation.DSMT4" ShapeID="_x0000_i1033" DrawAspect="Content" ObjectID="_1779433484" r:id="rId24"/>
+          <o:OLEObject Type="Embed" ProgID="Equation.DSMT4" ShapeID="_x0000_i1033" DrawAspect="Content" ObjectID="_1779876456" r:id="rId24"/>
         </w:object>
       </w:r>
       <w:r>
@@ -3149,20 +3396,33 @@
         <w:t>al</w:t>
       </w:r>
       <w:r>
-        <w:t xml:space="preserve"> function, hyperbolic tangent (tanh) function, and rectified linear unit (ReLU) function. Each activation function introduces different properties to the model, influencing its ability to learn and generalize from data.</w:t>
-      </w:r>
-    </w:p>
-    <w:p>
-      <w:pPr>
-        <w:spacing w:line="360" w:lineRule="auto"/>
-      </w:pPr>
-    </w:p>
-    <w:p>
-      <w:pPr>
-        <w:spacing w:line="360" w:lineRule="auto"/>
-      </w:pPr>
-      <w:r>
-        <w:t>Similar to SVM, the performance of Neural Networks hinges on the selection of hyperparameters such as the number of layers, the number of neurons per layer, learning rate, and regularization parameters. Hyperparameter tuning is essential to optimize model performance and prevent issues like overfitting or underfitting. Techniques such as grid search, random search, and Bayesian optimization are commonly employed to systematically explore the hyperparameter space and identify optimal configurations.</w:t>
+        <w:t xml:space="preserve"> function, hyperbolic tangent (tanh) function, and rectified linear unit (</w:t>
+      </w:r>
+      <w:proofErr w:type="spellStart"/>
+      <w:r>
+        <w:t>ReLU</w:t>
+      </w:r>
+      <w:proofErr w:type="spellEnd"/>
+      <w:r>
+        <w:t>) function. Each activation function introduces different properties to the model, influencing its ability to learn and generalize from data.</w:t>
+      </w:r>
+    </w:p>
+    <w:p>
+      <w:pPr>
+        <w:spacing w:line="360" w:lineRule="auto"/>
+      </w:pPr>
+    </w:p>
+    <w:p>
+      <w:pPr>
+        <w:spacing w:line="360" w:lineRule="auto"/>
+      </w:pPr>
+      <w:proofErr w:type="gramStart"/>
+      <w:r>
+        <w:t>Similar to</w:t>
+      </w:r>
+      <w:proofErr w:type="gramEnd"/>
+      <w:r>
+        <w:t xml:space="preserve"> SVM, the performance of Neural Networks hinges on the selection of hyperparameters such as the number of layers, the number of neurons per layer, learning rate, and regularization parameters. Hyperparameter tuning is essential to optimize model performance and prevent issues like overfitting or underfitting. Techniques such as grid search, random search, and Bayesian optimization are commonly employed to systematically explore the hyperparameter space and identify optimal configurations.</w:t>
       </w:r>
     </w:p>
     <w:p>
@@ -3295,20 +3555,34 @@
           <w:bCs/>
         </w:rPr>
       </w:pPr>
+      <w:proofErr w:type="spellStart"/>
       <w:r>
         <w:rPr>
           <w:b/>
           <w:bCs/>
         </w:rPr>
-        <w:t>eXplainable Artificial Intelligence</w:t>
-      </w:r>
-    </w:p>
-    <w:p>
-      <w:pPr>
-        <w:spacing w:line="360" w:lineRule="auto"/>
-      </w:pPr>
-      <w:r>
-        <w:t>eXplainable Artificial Intelligence (XAI) has emerged as a critical area of research aimed at enhancing the transparency, interpretability, and trustworthiness of machine learning models</w:t>
+        <w:t>eXplainable</w:t>
+      </w:r>
+      <w:proofErr w:type="spellEnd"/>
+      <w:r>
+        <w:rPr>
+          <w:b/>
+          <w:bCs/>
+        </w:rPr>
+        <w:t xml:space="preserve"> Artificial Intelligence</w:t>
+      </w:r>
+    </w:p>
+    <w:p>
+      <w:pPr>
+        <w:spacing w:line="360" w:lineRule="auto"/>
+      </w:pPr>
+      <w:proofErr w:type="spellStart"/>
+      <w:r>
+        <w:t>eXplainable</w:t>
+      </w:r>
+      <w:proofErr w:type="spellEnd"/>
+      <w:r>
+        <w:t xml:space="preserve"> Artificial Intelligence (XAI) has emerged as a critical area of research aimed at enhancing the transparency, interpretability, and trustworthiness of machine learning models</w:t>
       </w:r>
       <w:r>
         <w:t xml:space="preserve"> (see, for example, </w:t>
@@ -3363,11 +3637,16 @@
       <w:pPr>
         <w:spacing w:line="360" w:lineRule="auto"/>
       </w:pPr>
+      <w:proofErr w:type="gramStart"/>
       <w:r>
         <w:t>In particular, c</w:t>
       </w:r>
       <w:r>
-        <w:t xml:space="preserve">ounterfactual methods represent a prominent approach within the realm of XAI, focusing on the generation of alternative scenarios or </w:t>
+        <w:t>ounterfactual</w:t>
+      </w:r>
+      <w:proofErr w:type="gramEnd"/>
+      <w:r>
+        <w:t xml:space="preserve"> methods represent a prominent approach within the realm of XAI, focusing on the generation of alternative scenarios or </w:t>
       </w:r>
       <w:r>
         <w:t>‘</w:t>
@@ -3379,7 +3658,15 @@
         <w:t>’</w:t>
       </w:r>
       <w:r>
-        <w:t xml:space="preserve"> to explain model predictions. The fundamental concept underlying counterfactual methods is the creation of hypothetical instances that are similar to the observed data but differ in one or more attributes. By systematically altering the features of a given instance and observing the corresponding changes </w:t>
+        <w:t xml:space="preserve"> to explain model predictions. The fundamental concept underlying counterfactual methods is the creation of hypothetical instances that are </w:t>
+      </w:r>
+      <w:proofErr w:type="gramStart"/>
+      <w:r>
+        <w:t>similar to</w:t>
+      </w:r>
+      <w:proofErr w:type="gramEnd"/>
+      <w:r>
+        <w:t xml:space="preserve"> the observed data but differ in one or more attributes. By systematically altering the features of a given instance and observing the corresponding changes </w:t>
       </w:r>
       <w:r>
         <w:lastRenderedPageBreak/>
@@ -3558,7 +3845,15 @@
         <w:t>re</w:t>
       </w:r>
       <w:r>
-        <w:t>interpretation implies that typical efficiency measures utilized in DEA stem from the application of eXplainable Artificial Intelligence (XAI) principles, particularly involving the notion of a counterfactual scenario. Specifically, the movement of an inefficient DMU, by improving its observed inputs and/or outputs in accordance with the orientation and type of efficiency measure, signifies its transition away from its original class label</w:t>
+        <w:t xml:space="preserve">interpretation implies that typical efficiency measures utilized in DEA stem from the application of </w:t>
+      </w:r>
+      <w:proofErr w:type="spellStart"/>
+      <w:r>
+        <w:t>eXplainable</w:t>
+      </w:r>
+      <w:proofErr w:type="spellEnd"/>
+      <w:r>
+        <w:t xml:space="preserve"> Artificial Intelligence (XAI) principles, particularly involving the notion of a counterfactual scenario. Specifically, the movement of an inefficient DMU, by improving its observed inputs and/or outputs in accordance with the orientation and type of efficiency measure, signifies its transition away from its original class label</w:t>
       </w:r>
       <w:r>
         <w:t xml:space="preserve"> (feasible)</w:t>
@@ -3958,10 +4253,10 @@
           <w:position w:val="-160"/>
         </w:rPr>
         <w:object w:dxaOrig="5480" w:dyaOrig="3300" w14:anchorId="49A04A65">
-          <v:shape id="_x0000_i1034" type="#_x0000_t75" style="width:274.4pt;height:165.2pt" o:ole="">
+          <v:shape id="_x0000_i1034" type="#_x0000_t75" style="width:274.2pt;height:165.3pt" o:ole="">
             <v:imagedata r:id="rId28" o:title=""/>
           </v:shape>
-          <o:OLEObject Type="Embed" ProgID="Equation.DSMT4" ShapeID="_x0000_i1034" DrawAspect="Content" ObjectID="_1779433485" r:id="rId29"/>
+          <o:OLEObject Type="Embed" ProgID="Equation.DSMT4" ShapeID="_x0000_i1034" DrawAspect="Content" ObjectID="_1779876457" r:id="rId29"/>
         </w:object>
       </w:r>
       <w:r>
@@ -4078,10 +4373,10 @@
           <w:position w:val="-14"/>
         </w:rPr>
         <w:object w:dxaOrig="1480" w:dyaOrig="380" w14:anchorId="59569B41">
-          <v:shape id="_x0000_i1035" type="#_x0000_t75" style="width:73.6pt;height:19.2pt" o:ole="">
+          <v:shape id="_x0000_i1035" type="#_x0000_t75" style="width:73.75pt;height:19pt" o:ole="">
             <v:imagedata r:id="rId30" o:title=""/>
           </v:shape>
-          <o:OLEObject Type="Embed" ProgID="Equation.DSMT4" ShapeID="_x0000_i1035" DrawAspect="Content" ObjectID="_1779433486" r:id="rId31"/>
+          <o:OLEObject Type="Embed" ProgID="Equation.DSMT4" ShapeID="_x0000_i1035" DrawAspect="Content" ObjectID="_1779876458" r:id="rId31"/>
         </w:object>
       </w:r>
       <w:r>
@@ -4092,10 +4387,10 @@
           <w:position w:val="-12"/>
         </w:rPr>
         <w:object w:dxaOrig="760" w:dyaOrig="360" w14:anchorId="01CFA10F">
-          <v:shape id="_x0000_i1036" type="#_x0000_t75" style="width:38pt;height:18pt" o:ole="">
+          <v:shape id="_x0000_i1036" type="#_x0000_t75" style="width:38pt;height:17.85pt" o:ole="">
             <v:imagedata r:id="rId32" o:title=""/>
           </v:shape>
-          <o:OLEObject Type="Embed" ProgID="Equation.DSMT4" ShapeID="_x0000_i1036" DrawAspect="Content" ObjectID="_1779433487" r:id="rId33"/>
+          <o:OLEObject Type="Embed" ProgID="Equation.DSMT4" ShapeID="_x0000_i1036" DrawAspect="Content" ObjectID="_1779876459" r:id="rId33"/>
         </w:object>
       </w:r>
       <w:r>
@@ -4109,10 +4404,10 @@
           <w:position w:val="-4"/>
         </w:rPr>
         <w:object w:dxaOrig="180" w:dyaOrig="240" w14:anchorId="0B53D023">
-          <v:shape id="_x0000_i1037" type="#_x0000_t75" style="width:9.2pt;height:12pt" o:ole="">
+          <v:shape id="_x0000_i1037" type="#_x0000_t75" style="width:9.2pt;height:12.1pt" o:ole="">
             <v:imagedata r:id="rId34" o:title=""/>
           </v:shape>
-          <o:OLEObject Type="Embed" ProgID="Equation.DSMT4" ShapeID="_x0000_i1037" DrawAspect="Content" ObjectID="_1779433488" r:id="rId35"/>
+          <o:OLEObject Type="Embed" ProgID="Equation.DSMT4" ShapeID="_x0000_i1037" DrawAspect="Content" ObjectID="_1779876460" r:id="rId35"/>
         </w:object>
       </w:r>
       <w:r>
@@ -4123,10 +4418,10 @@
           <w:position w:val="-14"/>
         </w:rPr>
         <w:object w:dxaOrig="1480" w:dyaOrig="380" w14:anchorId="7B2BFFC2">
-          <v:shape id="_x0000_i1038" type="#_x0000_t75" style="width:73.6pt;height:19.2pt" o:ole="">
+          <v:shape id="_x0000_i1038" type="#_x0000_t75" style="width:73.75pt;height:19pt" o:ole="">
             <v:imagedata r:id="rId36" o:title=""/>
           </v:shape>
-          <o:OLEObject Type="Embed" ProgID="Equation.DSMT4" ShapeID="_x0000_i1038" DrawAspect="Content" ObjectID="_1779433489" r:id="rId37"/>
+          <o:OLEObject Type="Embed" ProgID="Equation.DSMT4" ShapeID="_x0000_i1038" DrawAspect="Content" ObjectID="_1779876461" r:id="rId37"/>
         </w:object>
       </w:r>
       <w:r>
@@ -4137,10 +4432,10 @@
           <w:position w:val="-12"/>
         </w:rPr>
         <w:object w:dxaOrig="760" w:dyaOrig="360" w14:anchorId="565C23A1">
-          <v:shape id="_x0000_i1039" type="#_x0000_t75" style="width:38pt;height:18pt" o:ole="">
+          <v:shape id="_x0000_i1039" type="#_x0000_t75" style="width:38pt;height:17.85pt" o:ole="">
             <v:imagedata r:id="rId32" o:title=""/>
           </v:shape>
-          <o:OLEObject Type="Embed" ProgID="Equation.DSMT4" ShapeID="_x0000_i1039" DrawAspect="Content" ObjectID="_1779433490" r:id="rId38"/>
+          <o:OLEObject Type="Embed" ProgID="Equation.DSMT4" ShapeID="_x0000_i1039" DrawAspect="Content" ObjectID="_1779876462" r:id="rId38"/>
         </w:object>
       </w:r>
       <w:r>
@@ -4154,10 +4449,10 @@
           <w:position w:val="-4"/>
         </w:rPr>
         <w:object w:dxaOrig="240" w:dyaOrig="240" w14:anchorId="5FF42466">
-          <v:shape id="_x0000_i1040" type="#_x0000_t75" style="width:12pt;height:12pt" o:ole="">
+          <v:shape id="_x0000_i1040" type="#_x0000_t75" style="width:12.1pt;height:12.1pt" o:ole="">
             <v:imagedata r:id="rId39" o:title=""/>
           </v:shape>
-          <o:OLEObject Type="Embed" ProgID="Equation.DSMT4" ShapeID="_x0000_i1040" DrawAspect="Content" ObjectID="_1779433491" r:id="rId40"/>
+          <o:OLEObject Type="Embed" ProgID="Equation.DSMT4" ShapeID="_x0000_i1040" DrawAspect="Content" ObjectID="_1779876463" r:id="rId40"/>
         </w:object>
       </w:r>
       <w:r>
@@ -4219,8 +4514,13 @@
       <w:r>
         <w:t xml:space="preserve">. </w:t>
       </w:r>
-      <w:r>
-        <w:t>In particular, in our production context, datasets</w:t>
+      <w:proofErr w:type="gramStart"/>
+      <w:r>
+        <w:t>In particular, in</w:t>
+      </w:r>
+      <w:proofErr w:type="gramEnd"/>
+      <w:r>
+        <w:t xml:space="preserve"> our production context, datasets</w:t>
       </w:r>
       <w:r>
         <w:t xml:space="preserve"> typically exhibit a higher proportion of inefficient units, which can skew model outcomes and adversely affect the accuracy of predictions. To overcome this hurdle, we propose balancing the sample of data.</w:t>
@@ -4333,10 +4633,10 @@
           <w:position w:val="-12"/>
         </w:rPr>
         <w:object w:dxaOrig="740" w:dyaOrig="360" w14:anchorId="18DF9176">
-          <v:shape id="_x0000_i1041" type="#_x0000_t75" style="width:37.2pt;height:18pt" o:ole="">
+          <v:shape id="_x0000_i1041" type="#_x0000_t75" style="width:37.45pt;height:17.85pt" o:ole="">
             <v:imagedata r:id="rId41" o:title=""/>
           </v:shape>
-          <o:OLEObject Type="Embed" ProgID="Equation.DSMT4" ShapeID="_x0000_i1041" DrawAspect="Content" ObjectID="_1779433492" r:id="rId42"/>
+          <o:OLEObject Type="Embed" ProgID="Equation.DSMT4" ShapeID="_x0000_i1041" DrawAspect="Content" ObjectID="_1779876464" r:id="rId42"/>
         </w:object>
       </w:r>
       <w:r>
@@ -4350,10 +4650,10 @@
           <w:position w:val="-12"/>
         </w:rPr>
         <w:object w:dxaOrig="740" w:dyaOrig="360" w14:anchorId="527550D5">
-          <v:shape id="_x0000_i1042" type="#_x0000_t75" style="width:37.2pt;height:18pt" o:ole="">
+          <v:shape id="_x0000_i1042" type="#_x0000_t75" style="width:37.45pt;height:17.85pt" o:ole="">
             <v:imagedata r:id="rId43" o:title=""/>
           </v:shape>
-          <o:OLEObject Type="Embed" ProgID="Equation.DSMT4" ShapeID="_x0000_i1042" DrawAspect="Content" ObjectID="_1779433493" r:id="rId44"/>
+          <o:OLEObject Type="Embed" ProgID="Equation.DSMT4" ShapeID="_x0000_i1042" DrawAspect="Content" ObjectID="_1779876465" r:id="rId44"/>
         </w:object>
       </w:r>
       <w:r>
@@ -4370,10 +4670,10 @@
           <w:position w:val="-12"/>
         </w:rPr>
         <w:object w:dxaOrig="600" w:dyaOrig="360" w14:anchorId="49E8BFFF">
-          <v:shape id="_x0000_i1043" type="#_x0000_t75" style="width:30pt;height:18pt" o:ole="">
+          <v:shape id="_x0000_i1043" type="#_x0000_t75" style="width:29.95pt;height:17.85pt" o:ole="">
             <v:imagedata r:id="rId45" o:title=""/>
           </v:shape>
-          <o:OLEObject Type="Embed" ProgID="Equation.DSMT4" ShapeID="_x0000_i1043" DrawAspect="Content" ObjectID="_1779433494" r:id="rId46"/>
+          <o:OLEObject Type="Embed" ProgID="Equation.DSMT4" ShapeID="_x0000_i1043" DrawAspect="Content" ObjectID="_1779876466" r:id="rId46"/>
         </w:object>
       </w:r>
       <w:r>
@@ -4487,10 +4787,10 @@
           <w:position w:val="-12"/>
         </w:rPr>
         <w:object w:dxaOrig="1080" w:dyaOrig="360" w14:anchorId="39BE11EE">
-          <v:shape id="_x0000_i1044" type="#_x0000_t75" style="width:54pt;height:18pt" o:ole="">
+          <v:shape id="_x0000_i1044" type="#_x0000_t75" style="width:54.15pt;height:17.85pt" o:ole="">
             <v:imagedata r:id="rId47" o:title=""/>
           </v:shape>
-          <o:OLEObject Type="Embed" ProgID="Equation.DSMT4" ShapeID="_x0000_i1044" DrawAspect="Content" ObjectID="_1779433495" r:id="rId48"/>
+          <o:OLEObject Type="Embed" ProgID="Equation.DSMT4" ShapeID="_x0000_i1044" DrawAspect="Content" ObjectID="_1779876467" r:id="rId48"/>
         </w:object>
       </w:r>
       <w:r>
@@ -4518,10 +4818,10 @@
           <w:position w:val="-14"/>
         </w:rPr>
         <w:object w:dxaOrig="5740" w:dyaOrig="400" w14:anchorId="37D82542">
-          <v:shape id="_x0000_i1045" type="#_x0000_t75" style="width:287.2pt;height:20pt" o:ole="">
+          <v:shape id="_x0000_i1045" type="#_x0000_t75" style="width:287.4pt;height:20.15pt" o:ole="">
             <v:imagedata r:id="rId49" o:title=""/>
           </v:shape>
-          <o:OLEObject Type="Embed" ProgID="Equation.DSMT4" ShapeID="_x0000_i1045" DrawAspect="Content" ObjectID="_1779433496" r:id="rId50"/>
+          <o:OLEObject Type="Embed" ProgID="Equation.DSMT4" ShapeID="_x0000_i1045" DrawAspect="Content" ObjectID="_1779876468" r:id="rId50"/>
         </w:object>
       </w:r>
       <w:r>
@@ -4817,8 +5117,9 @@
           <w:szCs w:val="21"/>
           <w:lang w:val="en-GB"/>
         </w:rPr>
-        <w:t>by Bazaraa</w:t>
-      </w:r>
+        <w:t xml:space="preserve">by </w:t>
+      </w:r>
+      <w:proofErr w:type="spellStart"/>
       <w:r>
         <w:rPr>
           <w:rFonts w:ascii="TimesNewRomanPS-BoldMT" w:hAnsi="TimesNewRomanPS-BoldMT" w:cs="TimesNewRomanPS-BoldMT"/>
@@ -4827,8 +5128,9 @@
           <w:szCs w:val="21"/>
           <w:lang w:val="en-GB"/>
         </w:rPr>
-        <w:t xml:space="preserve"> et al., 2006</w:t>
-      </w:r>
+        <w:t>Bazaraa</w:t>
+      </w:r>
+      <w:proofErr w:type="spellEnd"/>
       <w:r>
         <w:rPr>
           <w:rFonts w:ascii="TimesNewRomanPS-BoldMT" w:hAnsi="TimesNewRomanPS-BoldMT" w:cs="TimesNewRomanPS-BoldMT"/>
@@ -4837,6 +5139,16 @@
           <w:szCs w:val="21"/>
           <w:lang w:val="en-GB"/>
         </w:rPr>
+        <w:t xml:space="preserve"> et al., 2006</w:t>
+      </w:r>
+      <w:r>
+        <w:rPr>
+          <w:rFonts w:ascii="TimesNewRomanPS-BoldMT" w:hAnsi="TimesNewRomanPS-BoldMT" w:cs="TimesNewRomanPS-BoldMT"/>
+          <w:kern w:val="0"/>
+          <w:sz w:val="21"/>
+          <w:szCs w:val="21"/>
+          <w:lang w:val="en-GB"/>
+        </w:rPr>
         <w:t>)</w:t>
       </w:r>
       <w:r>
@@ -4877,10 +5189,10 @@
           <w:position w:val="-10"/>
         </w:rPr>
         <w:object w:dxaOrig="240" w:dyaOrig="320" w14:anchorId="2AB2F51B">
-          <v:shape id="_x0000_i1068" type="#_x0000_t75" style="width:12pt;height:16pt" o:ole="">
+          <v:shape id="_x0000_i1046" type="#_x0000_t75" style="width:12.1pt;height:16.15pt" o:ole="">
             <v:imagedata r:id="rId51" o:title=""/>
           </v:shape>
-          <o:OLEObject Type="Embed" ProgID="Equation.DSMT4" ShapeID="_x0000_i1068" DrawAspect="Content" ObjectID="_1779433497" r:id="rId52"/>
+          <o:OLEObject Type="Embed" ProgID="Equation.DSMT4" ShapeID="_x0000_i1046" DrawAspect="Content" ObjectID="_1779876469" r:id="rId52"/>
         </w:object>
       </w:r>
       <w:r>
@@ -4909,10 +5221,10 @@
           <w:position w:val="-12"/>
         </w:rPr>
         <w:object w:dxaOrig="1080" w:dyaOrig="360" w14:anchorId="41C6340D">
-          <v:shape id="_x0000_i1069" type="#_x0000_t75" style="width:54pt;height:18pt" o:ole="">
+          <v:shape id="_x0000_i1047" type="#_x0000_t75" style="width:54.15pt;height:17.85pt" o:ole="">
             <v:imagedata r:id="rId53" o:title=""/>
           </v:shape>
-          <o:OLEObject Type="Embed" ProgID="Equation.DSMT4" ShapeID="_x0000_i1069" DrawAspect="Content" ObjectID="_1779433498" r:id="rId54"/>
+          <o:OLEObject Type="Embed" ProgID="Equation.DSMT4" ShapeID="_x0000_i1047" DrawAspect="Content" ObjectID="_1779876470" r:id="rId54"/>
         </w:object>
       </w:r>
       <w:r>
@@ -4926,10 +5238,10 @@
           <w:position w:val="-10"/>
         </w:rPr>
         <w:object w:dxaOrig="240" w:dyaOrig="320" w14:anchorId="4B47EA3D">
-          <v:shape id="_x0000_i1067" type="#_x0000_t75" style="width:12pt;height:16pt" o:ole="">
+          <v:shape id="_x0000_i1048" type="#_x0000_t75" style="width:12.1pt;height:16.15pt" o:ole="">
             <v:imagedata r:id="rId51" o:title=""/>
           </v:shape>
-          <o:OLEObject Type="Embed" ProgID="Equation.DSMT4" ShapeID="_x0000_i1067" DrawAspect="Content" ObjectID="_1779433499" r:id="rId55"/>
+          <o:OLEObject Type="Embed" ProgID="Equation.DSMT4" ShapeID="_x0000_i1048" DrawAspect="Content" ObjectID="_1779876471" r:id="rId55"/>
         </w:object>
       </w:r>
       <w:r>
@@ -4952,30 +5264,35 @@
           <w:position w:val="-10"/>
         </w:rPr>
         <w:object w:dxaOrig="240" w:dyaOrig="320" w14:anchorId="6680FD40">
-          <v:shape id="_x0000_i1072" type="#_x0000_t75" style="width:12pt;height:16pt" o:ole="">
+          <v:shape id="_x0000_i1049" type="#_x0000_t75" style="width:12.1pt;height:16.15pt" o:ole="">
             <v:imagedata r:id="rId51" o:title=""/>
           </v:shape>
-          <o:OLEObject Type="Embed" ProgID="Equation.DSMT4" ShapeID="_x0000_i1072" DrawAspect="Content" ObjectID="_1779433500" r:id="rId56"/>
+          <o:OLEObject Type="Embed" ProgID="Equation.DSMT4" ShapeID="_x0000_i1049" DrawAspect="Content" ObjectID="_1779876472" r:id="rId56"/>
         </w:object>
       </w:r>
       <w:r>
-        <w:t xml:space="preserve"> is considered to be the </w:t>
-      </w:r>
-      <w:r>
-        <w:t xml:space="preserve">efficiency score of </w:t>
-      </w:r>
-      <w:r>
-        <w:t xml:space="preserve">the output-oriented radial model for unit </w:t>
+        <w:t xml:space="preserve"> </w:t>
+      </w:r>
+      <w:proofErr w:type="gramStart"/>
+      <w:r>
+        <w:t>is considered to be</w:t>
+      </w:r>
+      <w:proofErr w:type="gramEnd"/>
+      <w:r>
+        <w:t xml:space="preserve"> the </w:t>
+      </w:r>
+      <w:r>
+        <w:t xml:space="preserve">efficiency score of the output-oriented radial model for unit </w:t>
       </w:r>
       <w:r>
         <w:rPr>
           <w:position w:val="-12"/>
         </w:rPr>
         <w:object w:dxaOrig="760" w:dyaOrig="360" w14:anchorId="721FE64F">
-          <v:shape id="_x0000_i1075" type="#_x0000_t75" style="width:38pt;height:18pt" o:ole="">
+          <v:shape id="_x0000_i1050" type="#_x0000_t75" style="width:38pt;height:17.85pt" o:ole="">
             <v:imagedata r:id="rId57" o:title=""/>
           </v:shape>
-          <o:OLEObject Type="Embed" ProgID="Equation.DSMT4" ShapeID="_x0000_i1075" DrawAspect="Content" ObjectID="_1779433501" r:id="rId58"/>
+          <o:OLEObject Type="Embed" ProgID="Equation.DSMT4" ShapeID="_x0000_i1050" DrawAspect="Content" ObjectID="_1779876473" r:id="rId58"/>
         </w:object>
       </w:r>
       <w:r>
@@ -5050,10 +5367,10 @@
           <w:position w:val="-12"/>
         </w:rPr>
         <w:object w:dxaOrig="1200" w:dyaOrig="360" w14:anchorId="497C325B">
-          <v:shape id="_x0000_i1046" type="#_x0000_t75" style="width:60pt;height:18pt" o:ole="">
+          <v:shape id="_x0000_i1051" type="#_x0000_t75" style="width:59.9pt;height:17.85pt" o:ole="">
             <v:imagedata r:id="rId59" o:title=""/>
           </v:shape>
-          <o:OLEObject Type="Embed" ProgID="Equation.DSMT4" ShapeID="_x0000_i1046" DrawAspect="Content" ObjectID="_1779433502" r:id="rId60"/>
+          <o:OLEObject Type="Embed" ProgID="Equation.DSMT4" ShapeID="_x0000_i1051" DrawAspect="Content" ObjectID="_1779876474" r:id="rId60"/>
         </w:object>
       </w:r>
     </w:p>
@@ -5077,10 +5394,10 @@
           <w:position w:val="-14"/>
         </w:rPr>
         <w:object w:dxaOrig="5760" w:dyaOrig="400" w14:anchorId="336F7D89">
-          <v:shape id="_x0000_i1047" type="#_x0000_t75" style="width:4in;height:20pt" o:ole="">
+          <v:shape id="_x0000_i1052" type="#_x0000_t75" style="width:4in;height:20.15pt" o:ole="">
             <v:imagedata r:id="rId61" o:title=""/>
           </v:shape>
-          <o:OLEObject Type="Embed" ProgID="Equation.DSMT4" ShapeID="_x0000_i1047" DrawAspect="Content" ObjectID="_1779433503" r:id="rId62"/>
+          <o:OLEObject Type="Embed" ProgID="Equation.DSMT4" ShapeID="_x0000_i1052" DrawAspect="Content" ObjectID="_1779876475" r:id="rId62"/>
         </w:object>
       </w:r>
       <w:r>
@@ -5359,10 +5676,10 @@
           <w:position w:val="-10"/>
         </w:rPr>
         <w:object w:dxaOrig="240" w:dyaOrig="320" w14:anchorId="0DDBA171">
-          <v:shape id="_x0000_i1048" type="#_x0000_t75" style="width:12pt;height:16.4pt" o:ole="">
+          <v:shape id="_x0000_i1053" type="#_x0000_t75" style="width:12.1pt;height:16.15pt" o:ole="">
             <v:imagedata r:id="rId63" o:title=""/>
           </v:shape>
-          <o:OLEObject Type="Embed" ProgID="Equation.DSMT4" ShapeID="_x0000_i1048" DrawAspect="Content" ObjectID="_1779433504" r:id="rId64"/>
+          <o:OLEObject Type="Embed" ProgID="Equation.DSMT4" ShapeID="_x0000_i1053" DrawAspect="Content" ObjectID="_1779876476" r:id="rId64"/>
         </w:object>
       </w:r>
       <w:r>
@@ -5373,10 +5690,10 @@
           <w:position w:val="-10"/>
         </w:rPr>
         <w:object w:dxaOrig="540" w:dyaOrig="320" w14:anchorId="54964E03">
-          <v:shape id="_x0000_i1049" type="#_x0000_t75" style="width:27.2pt;height:16.4pt" o:ole="">
+          <v:shape id="_x0000_i1054" type="#_x0000_t75" style="width:27.05pt;height:16.15pt" o:ole="">
             <v:imagedata r:id="rId65" o:title=""/>
           </v:shape>
-          <o:OLEObject Type="Embed" ProgID="Equation.DSMT4" ShapeID="_x0000_i1049" DrawAspect="Content" ObjectID="_1779433505" r:id="rId66"/>
+          <o:OLEObject Type="Embed" ProgID="Equation.DSMT4" ShapeID="_x0000_i1054" DrawAspect="Content" ObjectID="_1779876477" r:id="rId66"/>
         </w:object>
       </w:r>
       <w:r>
@@ -5394,10 +5711,10 @@
           <w:position w:val="-12"/>
         </w:rPr>
         <w:object w:dxaOrig="760" w:dyaOrig="360" w14:anchorId="160DA7FF">
-          <v:shape id="_x0000_i1050" type="#_x0000_t75" style="width:38pt;height:18pt" o:ole="">
+          <v:shape id="_x0000_i1055" type="#_x0000_t75" style="width:38pt;height:17.85pt" o:ole="">
             <v:imagedata r:id="rId67" o:title=""/>
           </v:shape>
-          <o:OLEObject Type="Embed" ProgID="Equation.DSMT4" ShapeID="_x0000_i1050" DrawAspect="Content" ObjectID="_1779433506" r:id="rId68"/>
+          <o:OLEObject Type="Embed" ProgID="Equation.DSMT4" ShapeID="_x0000_i1055" DrawAspect="Content" ObjectID="_1779876478" r:id="rId68"/>
         </w:object>
       </w:r>
       <w:r>
@@ -5426,10 +5743,10 @@
           <w:position w:val="-10"/>
         </w:rPr>
         <w:object w:dxaOrig="240" w:dyaOrig="320" w14:anchorId="76BA4C2F">
-          <v:shape id="_x0000_i1051" type="#_x0000_t75" style="width:12pt;height:16.4pt" o:ole="">
+          <v:shape id="_x0000_i1056" type="#_x0000_t75" style="width:12.1pt;height:16.15pt" o:ole="">
             <v:imagedata r:id="rId69" o:title=""/>
           </v:shape>
-          <o:OLEObject Type="Embed" ProgID="Equation.DSMT4" ShapeID="_x0000_i1051" DrawAspect="Content" ObjectID="_1779433507" r:id="rId70"/>
+          <o:OLEObject Type="Embed" ProgID="Equation.DSMT4" ShapeID="_x0000_i1056" DrawAspect="Content" ObjectID="_1779876479" r:id="rId70"/>
         </w:object>
       </w:r>
       <w:r>
@@ -5447,10 +5764,10 @@
           <w:position w:val="-12"/>
         </w:rPr>
         <w:object w:dxaOrig="3019" w:dyaOrig="360" w14:anchorId="17BD3013">
-          <v:shape id="_x0000_i1052" type="#_x0000_t75" style="width:150.8pt;height:18pt" o:ole="">
+          <v:shape id="_x0000_i1057" type="#_x0000_t75" style="width:150.9pt;height:17.85pt" o:ole="">
             <v:imagedata r:id="rId71" o:title=""/>
           </v:shape>
-          <o:OLEObject Type="Embed" ProgID="Equation.DSMT4" ShapeID="_x0000_i1052" DrawAspect="Content" ObjectID="_1779433508" r:id="rId72"/>
+          <o:OLEObject Type="Embed" ProgID="Equation.DSMT4" ShapeID="_x0000_i1057" DrawAspect="Content" ObjectID="_1779876480" r:id="rId72"/>
         </w:object>
       </w:r>
       <w:r>
@@ -5648,7 +5965,6 @@
         <w:spacing w:line="360" w:lineRule="auto"/>
         <w:jc w:val="center"/>
       </w:pPr>
-      <w:commentRangeStart w:id="5"/>
       <w:r>
         <w:rPr>
           <w:noProof/>
@@ -5656,10 +5972,10 @@
         </w:rPr>
         <w:lastRenderedPageBreak/>
         <w:drawing>
-          <wp:inline distT="0" distB="0" distL="0" distR="0" wp14:anchorId="360E17B7" wp14:editId="4D4E0AF8">
-            <wp:extent cx="4285385" cy="3103245"/>
-            <wp:effectExtent l="0" t="0" r="1270" b="1905"/>
-            <wp:docPr id="1834191293" name="Imagen 2"/>
+          <wp:inline distT="0" distB="0" distL="0" distR="0" wp14:anchorId="66717B43" wp14:editId="0AFD7627">
+            <wp:extent cx="4301337" cy="3083079"/>
+            <wp:effectExtent l="0" t="0" r="4445" b="3175"/>
+            <wp:docPr id="1245453526" name="Imagen 1"/>
             <wp:cNvGraphicFramePr>
               <a:graphicFrameLocks xmlns:a="http://schemas.openxmlformats.org/drawingml/2006/main" noChangeAspect="1"/>
             </wp:cNvGraphicFramePr>
@@ -5667,7 +5983,7 @@
               <a:graphicData uri="http://schemas.openxmlformats.org/drawingml/2006/picture">
                 <pic:pic xmlns:pic="http://schemas.openxmlformats.org/drawingml/2006/picture">
                   <pic:nvPicPr>
-                    <pic:cNvPr id="0" name="Picture 30"/>
+                    <pic:cNvPr id="0" name="Picture 34"/>
                     <pic:cNvPicPr>
                       <a:picLocks noChangeAspect="1" noChangeArrowheads="1"/>
                     </pic:cNvPicPr>
@@ -5688,7 +6004,7 @@
                   <pic:spPr bwMode="auto">
                     <a:xfrm>
                       <a:off x="0" y="0"/>
-                      <a:ext cx="4295985" cy="3110921"/>
+                      <a:ext cx="4338752" cy="3109897"/>
                     </a:xfrm>
                     <a:prstGeom prst="rect">
                       <a:avLst/>
@@ -5704,6 +6020,7 @@
           </wp:inline>
         </w:drawing>
       </w:r>
+      <w:commentRangeStart w:id="5"/>
       <w:commentRangeEnd w:id="5"/>
       <w:r>
         <w:rPr>
@@ -5746,28 +6063,13 @@
           <w:highlight w:val="yellow"/>
         </w:rPr>
       </w:pPr>
-      <w:r>
-        <w:rPr>
-          <w:highlight w:val="yellow"/>
-        </w:rPr>
-        <w:br/>
-      </w:r>
-    </w:p>
-    <w:p>
-      <w:pPr>
-        <w:spacing w:line="360" w:lineRule="auto"/>
-      </w:pPr>
-      <w:r>
-        <w:t>The second step of the method involves the creation of both efficient and inefficient synthetic units. The procedure for creating new efficient units depends on the region of the input-output space where the unit is located. If a unit falls within the first quartile in at least half of the variables, the synthetic unit is created using an input-oriented projection of the radial model. The remaining synthetic units needed to balance the proportion between the two classes are generated using an output-oriented projection of the radial model.</w:t>
-      </w:r>
-      <w:r>
-        <w:t xml:space="preserve"> </w:t>
-      </w:r>
-      <w:r>
-        <w:t>For the creation of inefficient units, an equal number of units are randomly worsened (increased inputs and decreased outputs) as there are original inefficient units.</w:t>
-      </w:r>
-      <w:r>
-        <w:t xml:space="preserve"> </w:t>
+    </w:p>
+    <w:p>
+      <w:pPr>
+        <w:spacing w:line="360" w:lineRule="auto"/>
+      </w:pPr>
+      <w:r>
+        <w:t xml:space="preserve">The second step of the method involves the creation of both efficient and inefficient synthetic units. The procedure for creating new efficient units depends on the region of the input-output space where the unit is located. If a unit falls within the first quartile in at least half of the variables, the synthetic unit is created using an input-oriented projection of the radial model. The remaining synthetic units needed to balance the proportion between the two classes are generated using an output-oriented projection of the radial model. For the creation of inefficient units, an equal number of units are randomly worsened (increased inputs and decreased outputs) as there are original inefficient units. </w:t>
       </w:r>
     </w:p>
     <w:p>
@@ -6123,12 +6425,14 @@
         </w:rPr>
         <w:t>‘</w:t>
       </w:r>
+      <w:proofErr w:type="spellStart"/>
       <w:r>
         <w:rPr>
           <w:highlight w:val="yellow"/>
         </w:rPr>
         <w:t>svmPoly</w:t>
       </w:r>
+      <w:proofErr w:type="spellEnd"/>
       <w:r>
         <w:rPr>
           <w:highlight w:val="yellow"/>
@@ -6184,12 +6488,14 @@
         </w:rPr>
         <w:t>‘</w:t>
       </w:r>
+      <w:proofErr w:type="spellStart"/>
       <w:r>
         <w:rPr>
           <w:highlight w:val="yellow"/>
         </w:rPr>
         <w:t>kernlab</w:t>
       </w:r>
+      <w:proofErr w:type="spellEnd"/>
       <w:r>
         <w:rPr>
           <w:highlight w:val="yellow"/>
@@ -6227,7 +6533,21 @@
         <w:rPr>
           <w:highlight w:val="yellow"/>
         </w:rPr>
-        <w:t>After adjusting the model, the optimal hyperparameters for this dataset are: degree = 3, scale = 1, and C = 1. To classify an observation as efficient, it is proposed that the model's label prediction be greater than 0.</w:t>
+        <w:t xml:space="preserve">After adjusting the model, the optimal hyperparameters for this dataset </w:t>
+      </w:r>
+      <w:proofErr w:type="gramStart"/>
+      <w:r>
+        <w:rPr>
+          <w:highlight w:val="yellow"/>
+        </w:rPr>
+        <w:t>are:</w:t>
+      </w:r>
+      <w:proofErr w:type="gramEnd"/>
+      <w:r>
+        <w:rPr>
+          <w:highlight w:val="yellow"/>
+        </w:rPr>
+        <w:t xml:space="preserve"> degree = 3, scale = 1, and C = 1. To classify an observation as efficient, it is proposed that the model's label prediction be greater than 0.</w:t>
       </w:r>
       <w:r>
         <w:rPr>
@@ -6429,12 +6749,14 @@
         </w:rPr>
         <w:t>‘</w:t>
       </w:r>
+      <w:proofErr w:type="spellStart"/>
       <w:r>
         <w:rPr>
           <w:highlight w:val="yellow"/>
         </w:rPr>
         <w:t>rminer</w:t>
       </w:r>
+      <w:proofErr w:type="spellEnd"/>
       <w:r>
         <w:rPr>
           <w:highlight w:val="yellow"/>
@@ -6521,7 +6843,15 @@
         <w:spacing w:line="360" w:lineRule="auto"/>
       </w:pPr>
       <w:r>
-        <w:t xml:space="preserve">In the following section, we will demonstrate the merits of our method through its application to an empirical example based on data from the Programme for International Student Assessment (PISA) report. This empirical application will serve to showcase the practical effectiveness and </w:t>
+        <w:t xml:space="preserve">In the following section, we will demonstrate the merits of our method through its application to an empirical example based on data from the </w:t>
+      </w:r>
+      <w:proofErr w:type="spellStart"/>
+      <w:r>
+        <w:t>Programme</w:t>
+      </w:r>
+      <w:proofErr w:type="spellEnd"/>
+      <w:r>
+        <w:t xml:space="preserve"> for International Student Assessment (PISA) report. This empirical application will serve to showcase the practical effectiveness and </w:t>
       </w:r>
       <w:r>
         <w:lastRenderedPageBreak/>
@@ -6583,11 +6913,24 @@
       <w:r>
         <w:t xml:space="preserve">In this section, we will exemplify the application of our novel algorithm to a dataset sourced from a public service. </w:t>
       </w:r>
+      <w:proofErr w:type="gramStart"/>
       <w:r>
         <w:t>In particular, t</w:t>
       </w:r>
       <w:r>
-        <w:t xml:space="preserve">o illustrate our methodology, we will utilize data obtained from the Programme for International Student Assessment (PISA), administered by the Organization for Economic Co-operation and Development (OECD). PISA evaluates the competencies of students nearing the end of compulsory education, assessing their aptitude in essential academic skills necessary for effective participation in contemporary societies. Our empirical investigation focuses on analyzing schools as the fundamental unit, consistent with prevailing practices in educational efficiency evaluations (Johnes, 2015; Witte and López-Torres, 2017). This selection ensures alignment with prior research and relevance to ongoing discussions concerning educational institutions and their operational effectiveness. The dataset utilized encompasses data from the year 2018, comprising anonymized records from </w:t>
+        <w:t>o</w:t>
+      </w:r>
+      <w:proofErr w:type="gramEnd"/>
+      <w:r>
+        <w:t xml:space="preserve"> illustrate our methodology, we will utilize data obtained from the </w:t>
+      </w:r>
+      <w:proofErr w:type="spellStart"/>
+      <w:r>
+        <w:t>Programme</w:t>
+      </w:r>
+      <w:proofErr w:type="spellEnd"/>
+      <w:r>
+        <w:t xml:space="preserve"> for International Student Assessment (PISA), administered by the Organization for Economic Co-operation and Development (OECD). PISA evaluates the competencies of students nearing the end of compulsory education, assessing their aptitude in essential academic skills necessary for effective participation in contemporary societies. Our empirical investigation focuses on analyzing schools as the fundamental unit, consistent with prevailing practices in educational efficiency evaluations (Johnes, 2015; Witte and López-Torres, 2017). This selection ensures alignment with prior research and relevance to ongoing discussions concerning educational institutions and their operational effectiveness. The dataset utilized encompasses data from the year 2018, comprising anonymized records from </w:t>
       </w:r>
       <w:r>
         <w:t>999</w:t>
@@ -6968,13 +7311,27 @@
         <w:rPr>
           <w:lang w:val="en-GB"/>
         </w:rPr>
-        <w:t xml:space="preserve"> In particular, o</w:t>
-      </w:r>
+        <w:t xml:space="preserve"> </w:t>
+      </w:r>
+      <w:proofErr w:type="gramStart"/>
       <w:r>
         <w:rPr>
           <w:lang w:val="en-GB"/>
         </w:rPr>
-        <w:t>ur method utilizes classification models trained on known PISA data to establish a predictive framework that can assess whether an unseen school would likely operate efficiently or not based on its inputs</w:t>
+        <w:t>In particular, o</w:t>
+      </w:r>
+      <w:r>
+        <w:rPr>
+          <w:lang w:val="en-GB"/>
+        </w:rPr>
+        <w:t>ur</w:t>
+      </w:r>
+      <w:proofErr w:type="gramEnd"/>
+      <w:r>
+        <w:rPr>
+          <w:lang w:val="en-GB"/>
+        </w:rPr>
+        <w:t xml:space="preserve"> method utilizes classification models trained on known PISA data to establish a predictive framework that can assess whether an unseen school would likely operate efficiently or not based on its inputs</w:t>
       </w:r>
       <w:r>
         <w:rPr>
@@ -7077,7 +7434,15 @@
         <w:spacing w:line="360" w:lineRule="auto"/>
       </w:pPr>
       <w:r>
-        <w:t>After examining existing literature, it is clear that a growing number of researchers are focusing on the combined use of ML-DEA methodologies to predict organizational efficiency across various sectors. Although many of these studies focus on utilizing these methodologies to explore the interplay between machine learning enhancements and traditional DEA approaches, our research introduces a new dimension by integrating classification models with DEA. This fusion is not merely theoretical but also practically applicable, as demonstrated through our empirical study using PISA data. Our findings underscore that integrating ML classifiers with DEA not only helps in predicting the efficiency</w:t>
+        <w:t xml:space="preserve">After examining existing literature, </w:t>
+      </w:r>
+      <w:proofErr w:type="gramStart"/>
+      <w:r>
+        <w:t>it is clear that a</w:t>
+      </w:r>
+      <w:proofErr w:type="gramEnd"/>
+      <w:r>
+        <w:t xml:space="preserve"> growing number of researchers are focusing on the combined use of ML-DEA methodologies to predict organizational efficiency across various sectors. Although many of these studies focus on utilizing these methodologies to explore the interplay between machine learning enhancements and traditional DEA approaches, our research introduces a new dimension by integrating classification models with DEA. This fusion is not merely theoretical but also practically applicable, as demonstrated through our empirical study using PISA data. Our findings underscore that integrating ML classifiers with DEA not only helps in predicting the efficiency</w:t>
       </w:r>
       <w:r>
         <w:t xml:space="preserve"> status</w:t>
@@ -7337,7 +7702,91 @@
         <w:rPr>
           <w:rFonts w:cs="Times New Roman"/>
         </w:rPr>
-        <w:t>V. España thanks the PhD scholarship ACIF/2021/135 supported by the Conselleria d'Educació, Universitats i Ocupació (Generalitat Valenciana). Additionally, J. Aparicio thanks the grant PROMETEO/2021/063 funded by the Valencian Community (Spain).</w:t>
+        <w:t xml:space="preserve">V. España thanks the PhD scholarship ACIF/2021/135 supported by the </w:t>
+      </w:r>
+      <w:proofErr w:type="spellStart"/>
+      <w:r>
+        <w:rPr>
+          <w:rFonts w:cs="Times New Roman"/>
+        </w:rPr>
+        <w:t>Conselleria</w:t>
+      </w:r>
+      <w:proofErr w:type="spellEnd"/>
+      <w:r>
+        <w:rPr>
+          <w:rFonts w:cs="Times New Roman"/>
+        </w:rPr>
+        <w:t xml:space="preserve"> </w:t>
+      </w:r>
+      <w:proofErr w:type="spellStart"/>
+      <w:r>
+        <w:rPr>
+          <w:rFonts w:cs="Times New Roman"/>
+        </w:rPr>
+        <w:t>d'Educació</w:t>
+      </w:r>
+      <w:proofErr w:type="spellEnd"/>
+      <w:r>
+        <w:rPr>
+          <w:rFonts w:cs="Times New Roman"/>
+        </w:rPr>
+        <w:t xml:space="preserve">, </w:t>
+      </w:r>
+      <w:proofErr w:type="spellStart"/>
+      <w:r>
+        <w:rPr>
+          <w:rFonts w:cs="Times New Roman"/>
+        </w:rPr>
+        <w:t>Universitats</w:t>
+      </w:r>
+      <w:proofErr w:type="spellEnd"/>
+      <w:r>
+        <w:rPr>
+          <w:rFonts w:cs="Times New Roman"/>
+        </w:rPr>
+        <w:t xml:space="preserve"> </w:t>
+      </w:r>
+      <w:proofErr w:type="spellStart"/>
+      <w:r>
+        <w:rPr>
+          <w:rFonts w:cs="Times New Roman"/>
+        </w:rPr>
+        <w:t>i</w:t>
+      </w:r>
+      <w:proofErr w:type="spellEnd"/>
+      <w:r>
+        <w:rPr>
+          <w:rFonts w:cs="Times New Roman"/>
+        </w:rPr>
+        <w:t xml:space="preserve"> </w:t>
+      </w:r>
+      <w:proofErr w:type="spellStart"/>
+      <w:r>
+        <w:rPr>
+          <w:rFonts w:cs="Times New Roman"/>
+        </w:rPr>
+        <w:t>Ocupació</w:t>
+      </w:r>
+      <w:proofErr w:type="spellEnd"/>
+      <w:r>
+        <w:rPr>
+          <w:rFonts w:cs="Times New Roman"/>
+        </w:rPr>
+        <w:t xml:space="preserve"> (</w:t>
+      </w:r>
+      <w:proofErr w:type="spellStart"/>
+      <w:r>
+        <w:rPr>
+          <w:rFonts w:cs="Times New Roman"/>
+        </w:rPr>
+        <w:t>Generalitat</w:t>
+      </w:r>
+      <w:proofErr w:type="spellEnd"/>
+      <w:r>
+        <w:rPr>
+          <w:rFonts w:cs="Times New Roman"/>
+        </w:rPr>
+        <w:t xml:space="preserve"> Valenciana). Additionally, J. Aparicio thanks the grant PROMETEO/2021/063 funded by the Valencian Community (Spain).</w:t>
       </w:r>
     </w:p>
     <w:p>
@@ -7418,7 +7867,15 @@
         <w:spacing w:line="360" w:lineRule="auto"/>
       </w:pPr>
       <w:r>
-        <w:t>Charnes, A., Cooper, W. W., &amp; Rhodes, E. (1978). Measuring the efficiency of decision making units. European Journal of Operational Research, 2(6), 429-444.</w:t>
+        <w:t xml:space="preserve">Charnes, A., Cooper, W. W., &amp; Rhodes, E. (1978). Measuring the efficiency of </w:t>
+      </w:r>
+      <w:proofErr w:type="gramStart"/>
+      <w:r>
+        <w:t>decision making</w:t>
+      </w:r>
+      <w:proofErr w:type="gramEnd"/>
+      <w:r>
+        <w:t xml:space="preserve"> units. European Journal of Operational Research, 2(6), 429-444.</w:t>
       </w:r>
     </w:p>
     <w:p>
@@ -7472,13 +7929,39 @@
         </w:rPr>
         <w:t xml:space="preserve">Cortez, P., &amp; Cortez, M. P. (2016). </w:t>
       </w:r>
+      <w:proofErr w:type="spellStart"/>
       <w:r>
         <w:rPr>
           <w:highlight w:val="yellow"/>
           <w:lang w:val="es-ES"/>
         </w:rPr>
-        <w:t>Package ‘rminer’. </w:t>
-      </w:r>
+        <w:t>Package</w:t>
+      </w:r>
+      <w:proofErr w:type="spellEnd"/>
+      <w:r>
+        <w:rPr>
+          <w:highlight w:val="yellow"/>
+          <w:lang w:val="es-ES"/>
+        </w:rPr>
+        <w:t xml:space="preserve"> ‘</w:t>
+      </w:r>
+      <w:proofErr w:type="spellStart"/>
+      <w:r>
+        <w:rPr>
+          <w:highlight w:val="yellow"/>
+          <w:lang w:val="es-ES"/>
+        </w:rPr>
+        <w:t>rminer</w:t>
+      </w:r>
+      <w:proofErr w:type="spellEnd"/>
+      <w:r>
+        <w:rPr>
+          <w:highlight w:val="yellow"/>
+          <w:lang w:val="es-ES"/>
+        </w:rPr>
+        <w:t>’. </w:t>
+      </w:r>
+      <w:proofErr w:type="spellStart"/>
       <w:r>
         <w:rPr>
           <w:i/>
@@ -7486,15 +7969,9 @@
           <w:highlight w:val="yellow"/>
           <w:lang w:val="es-ES"/>
         </w:rPr>
-        <w:t>Teaching Report</w:t>
-      </w:r>
-      <w:r>
-        <w:rPr>
-          <w:highlight w:val="yellow"/>
-          <w:lang w:val="es-ES"/>
-        </w:rPr>
-        <w:t>, </w:t>
-      </w:r>
+        <w:t>Teaching</w:t>
+      </w:r>
+      <w:proofErr w:type="spellEnd"/>
       <w:r>
         <w:rPr>
           <w:i/>
@@ -7502,115 +7979,39 @@
           <w:highlight w:val="yellow"/>
           <w:lang w:val="es-ES"/>
         </w:rPr>
-        <w:t>59</w:t>
-      </w:r>
-      <w:r>
-        <w:rPr>
-          <w:highlight w:val="yellow"/>
-          <w:lang w:val="es-ES"/>
-        </w:rPr>
-        <w:t>.</w:t>
-      </w:r>
-    </w:p>
-    <w:p>
-      <w:pPr>
-        <w:spacing w:line="360" w:lineRule="auto"/>
-      </w:pPr>
-      <w:r>
-        <w:rPr>
-          <w:lang w:val="es-ES"/>
-        </w:rPr>
-        <w:t xml:space="preserve">Esteve, M., Aparicio, J., Rabasa, A., &amp; Rodriguez-Sala, J. J. (2020). </w:t>
-      </w:r>
-      <w:r>
-        <w:t>Efficiency analysis trees: A new methodology for estimating production frontiers through decision trees. Expert Systems with Applications, 162, 113783.</w:t>
-      </w:r>
-    </w:p>
-    <w:p>
-      <w:pPr>
-        <w:spacing w:line="360" w:lineRule="auto"/>
-        <w:rPr>
-          <w:lang w:val="en-GB"/>
-        </w:rPr>
-      </w:pPr>
-      <w:r>
-        <w:rPr>
-          <w:lang w:val="en-GB"/>
-        </w:rPr>
-        <w:t>Esteve, M., Aparicio, J., Rodriguez-Sala, J. J., &amp; Zhu, J. (2023). Random Forests and the measurement of super-efficiency in the context of Free Disposal Hull. European Journal of Operational Research, 304(2), 729-744.</w:t>
-      </w:r>
-    </w:p>
-    <w:p>
-      <w:pPr>
-        <w:spacing w:line="360" w:lineRule="auto"/>
-      </w:pPr>
-      <w:r>
-        <w:t>Goodfellow, I., Bengio, Y., &amp; Courville, A. (2016). Deep Learning. MIT Press.</w:t>
-      </w:r>
-    </w:p>
-    <w:p>
-      <w:pPr>
-        <w:spacing w:line="360" w:lineRule="auto"/>
-        <w:rPr>
-          <w:highlight w:val="yellow"/>
-          <w:lang w:val="en-GB"/>
-        </w:rPr>
-      </w:pPr>
-      <w:r>
-        <w:rPr>
-          <w:highlight w:val="yellow"/>
-          <w:lang w:val="en-GB"/>
-        </w:rPr>
-        <w:t>He, H., &amp; Garcia, E. A. (2009). Learning from imbalanced data. IEEE Transactions on knowledge and data engineering, 21(9), 1263-1284.</w:t>
-      </w:r>
-    </w:p>
-    <w:p>
-      <w:pPr>
-        <w:spacing w:line="360" w:lineRule="auto"/>
-        <w:rPr>
-          <w:lang w:val="en-GB"/>
-        </w:rPr>
-      </w:pPr>
-      <w:r>
-        <w:rPr>
-          <w:lang w:val="en-GB"/>
-        </w:rPr>
-        <w:t>Jin, Q., Kerstens, K., &amp; Van de Woestyne, I. (2024). Convex and nonconvex nonparametric frontier-based classification methods for anomaly detection.</w:t>
-      </w:r>
-      <w:r>
-        <w:rPr>
-          <w:lang w:val="en-GB"/>
-        </w:rPr>
         <w:t xml:space="preserve"> </w:t>
       </w:r>
-      <w:r>
-        <w:rPr>
-          <w:lang w:val="en-GB"/>
-        </w:rPr>
-        <w:t>OR Spectrum, 1-27.</w:t>
-      </w:r>
-    </w:p>
-    <w:p>
-      <w:pPr>
-        <w:spacing w:line="360" w:lineRule="auto"/>
-      </w:pPr>
-      <w:r>
-        <w:rPr>
-          <w:highlight w:val="yellow"/>
-        </w:rPr>
-        <w:t>Karatzoglou, A., Smola, A., Hornik, K., Karatzoglou, M. A., SparseM, S., &amp; Yes, L. (2007). The kernlab package. </w:t>
-      </w:r>
+      <w:proofErr w:type="spellStart"/>
       <w:r>
         <w:rPr>
           <w:i/>
           <w:iCs/>
           <w:highlight w:val="yellow"/>
-        </w:rPr>
-        <w:t>Kernel-Based Machine Learning Lab. R package version 0.9.-22. Available online: https://cran. r-project. org/web/packages/kernlab (accessed on 4 November 2015)</w:t>
-      </w:r>
+          <w:lang w:val="es-ES"/>
+        </w:rPr>
+        <w:t>Report</w:t>
+      </w:r>
+      <w:proofErr w:type="spellEnd"/>
       <w:r>
         <w:rPr>
           <w:highlight w:val="yellow"/>
+          <w:lang w:val="es-ES"/>
+        </w:rPr>
+        <w:t>, </w:t>
+      </w:r>
+      <w:r>
+        <w:rPr>
+          <w:i/>
+          <w:iCs/>
+          <w:highlight w:val="yellow"/>
+          <w:lang w:val="es-ES"/>
+        </w:rPr>
+        <w:t>59</w:t>
+      </w:r>
+      <w:r>
+        <w:rPr>
+          <w:highlight w:val="yellow"/>
+          <w:lang w:val="es-ES"/>
         </w:rPr>
         <w:t>.</w:t>
       </w:r>
@@ -7621,7 +8022,206 @@
       </w:pPr>
       <w:r>
         <w:rPr>
+          <w:lang w:val="es-ES"/>
+        </w:rPr>
+        <w:t xml:space="preserve">Esteve, M., Aparicio, J., Rabasa, A., &amp; </w:t>
+      </w:r>
+      <w:proofErr w:type="spellStart"/>
+      <w:r>
+        <w:rPr>
+          <w:lang w:val="es-ES"/>
+        </w:rPr>
+        <w:t>Rodriguez</w:t>
+      </w:r>
+      <w:proofErr w:type="spellEnd"/>
+      <w:r>
+        <w:rPr>
+          <w:lang w:val="es-ES"/>
+        </w:rPr>
+        <w:t xml:space="preserve">-Sala, J. J. (2020). </w:t>
+      </w:r>
+      <w:r>
+        <w:t>Efficiency analysis trees: A new methodology for estimating production frontiers through decision trees. Expert Systems with Applications, 162, 113783.</w:t>
+      </w:r>
+    </w:p>
+    <w:p>
+      <w:pPr>
+        <w:spacing w:line="360" w:lineRule="auto"/>
+        <w:rPr>
+          <w:lang w:val="en-GB"/>
+        </w:rPr>
+      </w:pPr>
+      <w:r>
+        <w:rPr>
+          <w:lang w:val="en-GB"/>
+        </w:rPr>
+        <w:t>Esteve, M., Aparicio, J., Rodriguez-Sala, J. J., &amp; Zhu, J. (2023). Random Forests and the measurement of super-efficiency in the context of Free Disposal Hull. European Journal of Operational Research, 304(2), 729-744.</w:t>
+      </w:r>
+    </w:p>
+    <w:p>
+      <w:pPr>
+        <w:spacing w:line="360" w:lineRule="auto"/>
+      </w:pPr>
+      <w:r>
+        <w:t>Goodfellow, I., Bengio, Y., &amp; Courville, A. (2016). Deep Learning. MIT Press.</w:t>
+      </w:r>
+    </w:p>
+    <w:p>
+      <w:pPr>
+        <w:spacing w:line="360" w:lineRule="auto"/>
+        <w:rPr>
           <w:highlight w:val="yellow"/>
+          <w:lang w:val="en-GB"/>
+        </w:rPr>
+      </w:pPr>
+      <w:r>
+        <w:rPr>
+          <w:highlight w:val="yellow"/>
+          <w:lang w:val="en-GB"/>
+        </w:rPr>
+        <w:t>He, H., &amp; Garcia, E. A. (2009). Learning from imbalanced data. IEEE Transactions on knowledge and data engineering, 21(9), 1263-1284.</w:t>
+      </w:r>
+    </w:p>
+    <w:p>
+      <w:pPr>
+        <w:spacing w:line="360" w:lineRule="auto"/>
+        <w:rPr>
+          <w:lang w:val="en-GB"/>
+        </w:rPr>
+      </w:pPr>
+      <w:r>
+        <w:rPr>
+          <w:lang w:val="en-GB"/>
+        </w:rPr>
+        <w:t xml:space="preserve">Jin, Q., Kerstens, K., &amp; Van de </w:t>
+      </w:r>
+      <w:proofErr w:type="spellStart"/>
+      <w:r>
+        <w:rPr>
+          <w:lang w:val="en-GB"/>
+        </w:rPr>
+        <w:t>Woestyne</w:t>
+      </w:r>
+      <w:proofErr w:type="spellEnd"/>
+      <w:r>
+        <w:rPr>
+          <w:lang w:val="en-GB"/>
+        </w:rPr>
+        <w:t>, I. (2024). Convex and nonconvex nonparametric frontier-based classification methods for anomaly detection.</w:t>
+      </w:r>
+      <w:r>
+        <w:rPr>
+          <w:lang w:val="en-GB"/>
+        </w:rPr>
+        <w:t xml:space="preserve"> </w:t>
+      </w:r>
+      <w:r>
+        <w:rPr>
+          <w:lang w:val="en-GB"/>
+        </w:rPr>
+        <w:t>OR Spectrum, 1-27.</w:t>
+      </w:r>
+    </w:p>
+    <w:p>
+      <w:pPr>
+        <w:spacing w:line="360" w:lineRule="auto"/>
+      </w:pPr>
+      <w:proofErr w:type="spellStart"/>
+      <w:r>
+        <w:rPr>
+          <w:highlight w:val="yellow"/>
+        </w:rPr>
+        <w:t>Karatzoglou</w:t>
+      </w:r>
+      <w:proofErr w:type="spellEnd"/>
+      <w:r>
+        <w:rPr>
+          <w:highlight w:val="yellow"/>
+        </w:rPr>
+        <w:t xml:space="preserve">, A., Smola, A., Hornik, K., </w:t>
+      </w:r>
+      <w:proofErr w:type="spellStart"/>
+      <w:r>
+        <w:rPr>
+          <w:highlight w:val="yellow"/>
+        </w:rPr>
+        <w:t>Karatzoglou</w:t>
+      </w:r>
+      <w:proofErr w:type="spellEnd"/>
+      <w:r>
+        <w:rPr>
+          <w:highlight w:val="yellow"/>
+        </w:rPr>
+        <w:t xml:space="preserve">, M. A., </w:t>
+      </w:r>
+      <w:proofErr w:type="spellStart"/>
+      <w:r>
+        <w:rPr>
+          <w:highlight w:val="yellow"/>
+        </w:rPr>
+        <w:t>SparseM</w:t>
+      </w:r>
+      <w:proofErr w:type="spellEnd"/>
+      <w:r>
+        <w:rPr>
+          <w:highlight w:val="yellow"/>
+        </w:rPr>
+        <w:t xml:space="preserve">, S., &amp; Yes, L. (2007). The </w:t>
+      </w:r>
+      <w:proofErr w:type="spellStart"/>
+      <w:r>
+        <w:rPr>
+          <w:highlight w:val="yellow"/>
+        </w:rPr>
+        <w:t>kernlab</w:t>
+      </w:r>
+      <w:proofErr w:type="spellEnd"/>
+      <w:r>
+        <w:rPr>
+          <w:highlight w:val="yellow"/>
+        </w:rPr>
+        <w:t xml:space="preserve"> package. </w:t>
+      </w:r>
+      <w:r>
+        <w:rPr>
+          <w:i/>
+          <w:iCs/>
+          <w:highlight w:val="yellow"/>
+        </w:rPr>
+        <w:t>Kernel-Based Machine Learning Lab. R package version 0.9.-22. Available online: https://cran. r-project. org/web/packages/</w:t>
+      </w:r>
+      <w:proofErr w:type="spellStart"/>
+      <w:r>
+        <w:rPr>
+          <w:i/>
+          <w:iCs/>
+          <w:highlight w:val="yellow"/>
+        </w:rPr>
+        <w:t>kernlab</w:t>
+      </w:r>
+      <w:proofErr w:type="spellEnd"/>
+      <w:r>
+        <w:rPr>
+          <w:i/>
+          <w:iCs/>
+          <w:highlight w:val="yellow"/>
+        </w:rPr>
+        <w:t xml:space="preserve"> (accessed on 4 November 2015)</w:t>
+      </w:r>
+      <w:r>
+        <w:rPr>
+          <w:highlight w:val="yellow"/>
+        </w:rPr>
+        <w:t>.</w:t>
+      </w:r>
+    </w:p>
+    <w:p>
+      <w:pPr>
+        <w:spacing w:line="360" w:lineRule="auto"/>
+      </w:pPr>
+      <w:r>
+        <w:rPr>
+          <w:highlight w:val="yellow"/>
         </w:rPr>
         <w:t>Kuhn, M. (2011). The caret package.</w:t>
       </w:r>
@@ -7630,11 +8230,33 @@
       <w:pPr>
         <w:spacing w:line="360" w:lineRule="auto"/>
       </w:pPr>
+      <w:proofErr w:type="spellStart"/>
       <w:r>
         <w:rPr>
           <w:lang w:val="es-ES"/>
         </w:rPr>
-        <w:t xml:space="preserve">LeCun, Y., Bengio, Y., &amp; Hinton, G. (2015). </w:t>
+        <w:t>LeCun</w:t>
+      </w:r>
+      <w:proofErr w:type="spellEnd"/>
+      <w:r>
+        <w:rPr>
+          <w:lang w:val="es-ES"/>
+        </w:rPr>
+        <w:t xml:space="preserve">, Y., </w:t>
+      </w:r>
+      <w:proofErr w:type="spellStart"/>
+      <w:r>
+        <w:rPr>
+          <w:lang w:val="es-ES"/>
+        </w:rPr>
+        <w:t>Bengio</w:t>
+      </w:r>
+      <w:proofErr w:type="spellEnd"/>
+      <w:r>
+        <w:rPr>
+          <w:lang w:val="es-ES"/>
+        </w:rPr>
+        <w:t xml:space="preserve">, Y., &amp; Hinton, G. (2015). </w:t>
       </w:r>
       <w:r>
         <w:t>Deep learning. Nature, 521(7553), 436-444.</w:t>
@@ -7645,7 +8267,15 @@
         <w:spacing w:line="360" w:lineRule="auto"/>
       </w:pPr>
       <w:r>
-        <w:t>Olesen, O. B., Petersen, N. C., &amp; Podinovski, V. V. (2007). Staff assessment and productivity measurement in public administration: an application of data envelopment analysis. Omega, 35(3), 297-307.</w:t>
+        <w:t xml:space="preserve">Olesen, O. B., Petersen, N. C., &amp; </w:t>
+      </w:r>
+      <w:proofErr w:type="spellStart"/>
+      <w:r>
+        <w:t>Podinovski</w:t>
+      </w:r>
+      <w:proofErr w:type="spellEnd"/>
+      <w:r>
+        <w:t>, V. V. (2007). Staff assessment and productivity measurement in public administration: an application of data envelopment analysis. Omega, 35(3), 297-307.</w:t>
       </w:r>
     </w:p>
     <w:p>
@@ -7667,16 +8297,34 @@
       <w:pPr>
         <w:spacing w:line="360" w:lineRule="auto"/>
       </w:pPr>
-      <w:r>
-        <w:t>Seiford, L. M., &amp; Zhu, J. (2002). Modeling undesirable factors in efficiency evaluation. European Journal of Operational Research, 142(1), 16-20.</w:t>
-      </w:r>
-    </w:p>
-    <w:p>
-      <w:pPr>
-        <w:spacing w:line="360" w:lineRule="auto"/>
-      </w:pPr>
-      <w:r>
-        <w:t>Thanassoulis, E., Boussofiane, A., &amp; Dyson, R. G. (2015). Applied data envelopment analysis. Springer.</w:t>
+      <w:proofErr w:type="spellStart"/>
+      <w:r>
+        <w:t>Seiford</w:t>
+      </w:r>
+      <w:proofErr w:type="spellEnd"/>
+      <w:r>
+        <w:t>, L. M., &amp; Zhu, J. (2002). Modeling undesirable factors in efficiency evaluation. European Journal of Operational Research, 142(1), 16-20.</w:t>
+      </w:r>
+    </w:p>
+    <w:p>
+      <w:pPr>
+        <w:spacing w:line="360" w:lineRule="auto"/>
+      </w:pPr>
+      <w:proofErr w:type="spellStart"/>
+      <w:r>
+        <w:t>Thanassoulis</w:t>
+      </w:r>
+      <w:proofErr w:type="spellEnd"/>
+      <w:r>
+        <w:t xml:space="preserve">, E., </w:t>
+      </w:r>
+      <w:proofErr w:type="spellStart"/>
+      <w:r>
+        <w:t>Boussofiane</w:t>
+      </w:r>
+      <w:proofErr w:type="spellEnd"/>
+      <w:r>
+        <w:t>, A., &amp; Dyson, R. G. (2015). Applied data envelopment analysis. Springer.</w:t>
       </w:r>
     </w:p>
     <w:p>
@@ -7696,18 +8344,40 @@
         <w:rPr>
           <w:lang w:val="en-GB"/>
         </w:rPr>
-        <w:t>Evaluating different methods for ranking inputs in the context of the performance assessment of decision making units: A machine learning approach. Computers &amp; Operations Research, 163, 106485.</w:t>
-      </w:r>
-    </w:p>
-    <w:p>
-      <w:pPr>
-        <w:spacing w:line="360" w:lineRule="auto"/>
-      </w:pPr>
+        <w:t xml:space="preserve">Evaluating different methods for ranking inputs in the context of the performance assessment of </w:t>
+      </w:r>
+      <w:proofErr w:type="gramStart"/>
       <w:r>
         <w:rPr>
           <w:lang w:val="en-GB"/>
         </w:rPr>
-        <w:t xml:space="preserve">Vapnik, V., &amp; Cortes, C. (1995). </w:t>
+        <w:t>decision making</w:t>
+      </w:r>
+      <w:proofErr w:type="gramEnd"/>
+      <w:r>
+        <w:rPr>
+          <w:lang w:val="en-GB"/>
+        </w:rPr>
+        <w:t xml:space="preserve"> units: A machine learning approach. Computers &amp; Operations Research, 163, 106485.</w:t>
+      </w:r>
+    </w:p>
+    <w:p>
+      <w:pPr>
+        <w:spacing w:line="360" w:lineRule="auto"/>
+      </w:pPr>
+      <w:proofErr w:type="spellStart"/>
+      <w:r>
+        <w:rPr>
+          <w:lang w:val="en-GB"/>
+        </w:rPr>
+        <w:t>Vapnik</w:t>
+      </w:r>
+      <w:proofErr w:type="spellEnd"/>
+      <w:r>
+        <w:rPr>
+          <w:lang w:val="en-GB"/>
+        </w:rPr>
+        <w:t xml:space="preserve">, V., &amp; Cortes, C. (1995). </w:t>
       </w:r>
       <w:r>
         <w:t>Support-vector networks. Machine learning, 20(3), 273-297.</w:t>
@@ -7756,7 +8426,15 @@
         <w:spacing w:line="360" w:lineRule="auto"/>
       </w:pPr>
       <w:r>
-        <w:t>Zhou, P., Ang, B. W., &amp; Poh, K. L. (2008). A survey of data envelopment analysis in energy and environmental studies. European Journal of Operational Research, 189(1), 1-18</w:t>
+        <w:t xml:space="preserve">Zhou, P., Ang, B. W., &amp; </w:t>
+      </w:r>
+      <w:proofErr w:type="spellStart"/>
+      <w:r>
+        <w:t>Poh</w:t>
+      </w:r>
+      <w:proofErr w:type="spellEnd"/>
+      <w:r>
+        <w:t>, K. L. (2008). A survey of data envelopment analysis in energy and environmental studies. European Journal of Operational Research, 189(1), 1-18</w:t>
       </w:r>
     </w:p>
     <w:p>
@@ -8047,7 +8725,7 @@
 
 <file path=word/commentsExtended.xml><?xml version="1.0" encoding="utf-8"?>
 <w15:commentsEx xmlns:wpc="http://schemas.microsoft.com/office/word/2010/wordprocessingCanvas" xmlns:cx="http://schemas.microsoft.com/office/drawing/2014/chartex" xmlns:cx1="http://schemas.microsoft.com/office/drawing/2015/9/8/chartex" xmlns:cx2="http://schemas.microsoft.com/office/drawing/2015/10/21/chartex" xmlns:cx3="http://schemas.microsoft.com/office/drawing/2016/5/9/chartex" xmlns:cx4="http://schemas.microsoft.com/office/drawing/2016/5/10/chartex" xmlns:cx5="http://schemas.microsoft.com/office/drawing/2016/5/11/chartex" xmlns:cx6="http://schemas.microsoft.com/office/drawing/2016/5/12/chartex" xmlns:cx7="http://schemas.microsoft.com/office/drawing/2016/5/13/chartex" xmlns:cx8="http://schemas.microsoft.com/office/drawing/2016/5/14/chartex" xmlns:mc="http://schemas.openxmlformats.org/markup-compatibility/2006" xmlns:aink="http://schemas.microsoft.com/office/drawing/2016/ink" xmlns:am3d="http://schemas.microsoft.com/office/drawing/2017/model3d" xmlns:o="urn:schemas-microsoft-com:office:office" xmlns:oel="http://schemas.microsoft.com/office/2019/extlst" xmlns:r="http://schemas.openxmlformats.org/officeDocument/2006/relationships" xmlns:m="http://schemas.openxmlformats.org/officeDocument/2006/math" xmlns:v="urn:schemas-microsoft-com:vml" xmlns:wp14="http://schemas.microsoft.com/office/word/2010/wordprocessingDrawing" xmlns:wp="http://schemas.openxmlformats.org/drawingml/2006/wordprocessingDrawing" xmlns:w10="urn:schemas-microsoft-com:office:word" xmlns:w="http://schemas.openxmlformats.org/wordprocessingml/2006/main" xmlns:w14="http://schemas.microsoft.com/office/word/2010/wordml" xmlns:w15="http://schemas.microsoft.com/office/word/2012/wordml" xmlns:w16cex="http://schemas.microsoft.com/office/word/2018/wordml/cex" xmlns:w16cid="http://schemas.microsoft.com/office/word/2016/wordml/cid" xmlns:w16="http://schemas.microsoft.com/office/word/2018/wordml" xmlns:w16du="http://schemas.microsoft.com/office/word/2023/wordml/word16du" xmlns:w16sdtdh="http://schemas.microsoft.com/office/word/2020/wordml/sdtdatahash" xmlns:w16se="http://schemas.microsoft.com/office/word/2015/wordml/symex" xmlns:wpg="http://schemas.microsoft.com/office/word/2010/wordprocessingGroup" xmlns:wpi="http://schemas.microsoft.com/office/word/2010/wordprocessingInk" xmlns:wne="http://schemas.microsoft.com/office/word/2006/wordml" xmlns:wps="http://schemas.microsoft.com/office/word/2010/wordprocessingShape" mc:Ignorable="w14 w15 w16se w16cid w16 w16cex w16sdtdh w16du wp14">
-  <w15:commentEx w15:paraId="7298F4B0" w15:done="0"/>
+  <w15:commentEx w15:paraId="7298F4B0" w15:done="1"/>
   <w15:commentEx w15:paraId="7B33C97A" w15:done="0"/>
   <w15:commentEx w15:paraId="09F0C7A7" w15:done="0"/>
   <w15:commentEx w15:paraId="17966A8D" w15:done="0"/>
@@ -8119,7 +8797,6 @@
         <w:docPartUnique/>
       </w:docPartObj>
     </w:sdtPr>
-    <w:sdtEndPr/>
     <w:sdtContent>
       <w:p>
         <w:pPr>

</xml_diff>